<commit_message>
Adding diagram of user case + package
+ Adding PDF
</commit_message>
<xml_diff>
--- a/Projet 4 OC Pizza.docx
+++ b/Projet 4 OC Pizza.docx
@@ -2,357 +2,29 @@
 <file path=word/document.xml><?xml version="1.0" encoding="utf-8"?>
 <w:document xmlns:wpc="http://schemas.microsoft.com/office/word/2010/wordprocessingCanvas" xmlns:cx="http://schemas.microsoft.com/office/drawing/2014/chartex" xmlns:cx1="http://schemas.microsoft.com/office/drawing/2015/9/8/chartex" xmlns:cx2="http://schemas.microsoft.com/office/drawing/2015/10/21/chartex" xmlns:cx3="http://schemas.microsoft.com/office/drawing/2016/5/9/chartex" xmlns:cx4="http://schemas.microsoft.com/office/drawing/2016/5/10/chartex" xmlns:cx5="http://schemas.microsoft.com/office/drawing/2016/5/11/chartex" xmlns:cx6="http://schemas.microsoft.com/office/drawing/2016/5/12/chartex" xmlns:cx7="http://schemas.microsoft.com/office/drawing/2016/5/13/chartex" xmlns:cx8="http://schemas.microsoft.com/office/drawing/2016/5/14/chartex" xmlns:mc="http://schemas.openxmlformats.org/markup-compatibility/2006" xmlns:aink="http://schemas.microsoft.com/office/drawing/2016/ink" xmlns:am3d="http://schemas.microsoft.com/office/drawing/2017/model3d" xmlns:o="urn:schemas-microsoft-com:office:office" xmlns:r="http://schemas.openxmlformats.org/officeDocument/2006/relationships" xmlns:m="http://schemas.openxmlformats.org/officeDocument/2006/math" xmlns:v="urn:schemas-microsoft-com:vml" xmlns:wp14="http://schemas.microsoft.com/office/word/2010/wordprocessingDrawing" xmlns:wp="http://schemas.openxmlformats.org/drawingml/2006/wordprocessingDrawing" xmlns:w10="urn:schemas-microsoft-com:office:word" xmlns:w="http://schemas.openxmlformats.org/wordprocessingml/2006/main" xmlns:w14="http://schemas.microsoft.com/office/word/2010/wordml" xmlns:w15="http://schemas.microsoft.com/office/word/2012/wordml" xmlns:w16cid="http://schemas.microsoft.com/office/word/2016/wordml/cid" xmlns:w16se="http://schemas.microsoft.com/office/word/2015/wordml/symex" xmlns:wpg="http://schemas.microsoft.com/office/word/2010/wordprocessingGroup" xmlns:wpi="http://schemas.microsoft.com/office/word/2010/wordprocessingInk" xmlns:wne="http://schemas.microsoft.com/office/word/2006/wordml" xmlns:wps="http://schemas.microsoft.com/office/word/2010/wordprocessingShape" mc:Ignorable="w14 w15 w16se w16cid wp14">
   <w:body>
+    <w:p/>
+    <w:p/>
+    <w:p/>
+    <w:p/>
     <w:p>
       <w:pPr>
         <w:pStyle w:val="Titre1"/>
         <w:jc w:val="center"/>
       </w:pPr>
-      <w:r>
-        <w:t>OC Pizza</w:t>
-      </w:r>
-    </w:p>
-    <w:p/>
-    <w:p>
-      <w:pPr>
-        <w:pStyle w:val="Titre2"/>
-        <w:numPr>
-          <w:ilvl w:val="0"/>
-          <w:numId w:val="1"/>
-        </w:numPr>
-      </w:pPr>
-      <w:r>
-        <w:t>Introduction :</w:t>
-      </w:r>
-    </w:p>
-    <w:p>
-      <w:r>
-        <w:t>Nous établirons une application ainsi qu’un site web permettant de facilité la prise de commande et le suivis de celle-ci par le client.</w:t>
-      </w:r>
-    </w:p>
-    <w:p>
-      <w:r>
-        <w:t>L’application servira pour les employés à savoir quand préparer une commande, quel est-elle et quand devra-t-elle être livré.</w:t>
-      </w:r>
-    </w:p>
-    <w:p>
-      <w:r>
-        <w:t>Le site web permettra au divers client d’accéder à la liste des pizzas/produit accessible, créer un compte, passer une commande dans la pizzeria la plus proche, puis suivre l’avancée de celle-ci depuis une page prévue à cet effet.</w:t>
-      </w:r>
-    </w:p>
-    <w:p/>
-    <w:p>
-      <w:pPr>
-        <w:pStyle w:val="Titre2"/>
-        <w:numPr>
-          <w:ilvl w:val="0"/>
-          <w:numId w:val="1"/>
-        </w:numPr>
-      </w:pPr>
-      <w:r>
-        <w:t>Règle</w:t>
-      </w:r>
-      <w:r>
-        <w:t>s</w:t>
-      </w:r>
-      <w:r>
-        <w:t xml:space="preserve"> de </w:t>
-      </w:r>
-      <w:r>
-        <w:t>gestion fonctionnelle</w:t>
-      </w:r>
-    </w:p>
-    <w:p>
-      <w:pPr>
-        <w:pStyle w:val="Titre3"/>
-      </w:pPr>
-      <w:r>
-        <w:t xml:space="preserve">Client : </w:t>
-      </w:r>
-    </w:p>
-    <w:p>
-      <w:pPr>
-        <w:pStyle w:val="Paragraphedeliste"/>
-        <w:numPr>
-          <w:ilvl w:val="0"/>
-          <w:numId w:val="3"/>
-        </w:numPr>
-      </w:pPr>
-      <w:r>
-        <w:t>Le site présentera l’ensemble des produits délivré</w:t>
-      </w:r>
-      <w:r>
-        <w:t>s</w:t>
-      </w:r>
-      <w:r>
-        <w:t>, leurs disponibilités et le nombre de personnes estimé pour la portion d’une pizza.</w:t>
-      </w:r>
-    </w:p>
-    <w:p>
-      <w:pPr>
-        <w:pStyle w:val="Paragraphedeliste"/>
-        <w:numPr>
-          <w:ilvl w:val="0"/>
-          <w:numId w:val="3"/>
-        </w:numPr>
-      </w:pPr>
-      <w:r>
-        <w:t>Il permettra de localiser la pizzeria la plus proche via une page dédiée.</w:t>
-      </w:r>
-    </w:p>
-    <w:p>
-      <w:pPr>
-        <w:pStyle w:val="Paragraphedeliste"/>
-        <w:numPr>
-          <w:ilvl w:val="0"/>
-          <w:numId w:val="3"/>
-        </w:numPr>
-      </w:pPr>
-      <w:r>
-        <w:t>Il permettra de fournir diverse</w:t>
-      </w:r>
-      <w:r>
-        <w:t>s</w:t>
-      </w:r>
-      <w:r>
-        <w:t xml:space="preserve"> information</w:t>
-      </w:r>
-      <w:r>
-        <w:t>s</w:t>
-      </w:r>
-      <w:r>
-        <w:t xml:space="preserve"> tel</w:t>
-      </w:r>
-      <w:r>
-        <w:t>le</w:t>
-      </w:r>
-      <w:r>
-        <w:t xml:space="preserve"> que l’adresse d’une pizzeria et ses horaires</w:t>
-      </w:r>
-      <w:r>
-        <w:t>.</w:t>
-      </w:r>
-    </w:p>
-    <w:p>
-      <w:pPr>
-        <w:pStyle w:val="Paragraphedeliste"/>
-        <w:numPr>
-          <w:ilvl w:val="0"/>
-          <w:numId w:val="3"/>
-        </w:numPr>
-      </w:pPr>
-      <w:r>
-        <w:t>Le client pourra constituer son panier avant même d’être connecter et aura simplem</w:t>
-      </w:r>
-      <w:r>
-        <w:t>ent à se connecter pour finaliser</w:t>
-      </w:r>
-      <w:r>
-        <w:t xml:space="preserve"> la commande.</w:t>
-      </w:r>
-    </w:p>
-    <w:p>
-      <w:pPr>
-        <w:pStyle w:val="Paragraphedeliste"/>
-        <w:numPr>
-          <w:ilvl w:val="0"/>
-          <w:numId w:val="3"/>
-        </w:numPr>
-      </w:pPr>
-      <w:r>
-        <w:t>Il pourra également choisir l’heure de livraisons tant que celle-ci reste dans les horaires d’activité de l’établissement.</w:t>
-      </w:r>
-    </w:p>
-    <w:p>
-      <w:pPr>
-        <w:pStyle w:val="Paragraphedeliste"/>
-        <w:numPr>
-          <w:ilvl w:val="0"/>
-          <w:numId w:val="3"/>
-        </w:numPr>
-      </w:pPr>
-      <w:r>
-        <w:t>Le paiement pourra se faire par carte, liquide ou directement sur internet</w:t>
-      </w:r>
-      <w:r>
-        <w:t xml:space="preserve"> (Paypal)</w:t>
-      </w:r>
-    </w:p>
-    <w:p>
-      <w:pPr>
-        <w:pStyle w:val="Paragraphedeliste"/>
-        <w:numPr>
-          <w:ilvl w:val="0"/>
-          <w:numId w:val="3"/>
-        </w:numPr>
-      </w:pPr>
-      <w:r>
-        <w:t>Le client pourra donc suivre l’état de sa commande (Non traité, en préparation, en attente de livraison ou en livraison) depuis une page dédiée.</w:t>
-      </w:r>
-    </w:p>
-    <w:p>
-      <w:pPr>
-        <w:pStyle w:val="Paragraphedeliste"/>
-        <w:numPr>
-          <w:ilvl w:val="0"/>
-          <w:numId w:val="3"/>
-        </w:numPr>
-      </w:pPr>
-      <w:r>
-        <w:t>Le cli</w:t>
-      </w:r>
-      <w:r>
-        <w:t>ent aura la possibilité d’annuler</w:t>
-      </w:r>
-      <w:r>
-        <w:t xml:space="preserve"> sa commande si celle-ci n’a pas encore été préparé</w:t>
-      </w:r>
-    </w:p>
-    <w:p>
-      <w:pPr>
-        <w:pStyle w:val="Titre3"/>
-      </w:pPr>
-      <w:r>
-        <w:t>Employés :</w:t>
-      </w:r>
-    </w:p>
-    <w:p>
-      <w:pPr>
-        <w:pStyle w:val="Paragraphedeliste"/>
-        <w:numPr>
-          <w:ilvl w:val="0"/>
-          <w:numId w:val="3"/>
-        </w:numPr>
-      </w:pPr>
-      <w:r>
-        <w:t>Les employés disposeront d’un tableau de bord indiquant le nombre de commande restant, les stocks en temps réel selon les commandes traités et une timeline sur laquelle les commandes seront affiché selon lors heure de livraisons demandé.</w:t>
-      </w:r>
-    </w:p>
-    <w:p>
-      <w:pPr>
-        <w:pStyle w:val="Paragraphedeliste"/>
-        <w:numPr>
-          <w:ilvl w:val="0"/>
-          <w:numId w:val="3"/>
-        </w:numPr>
-      </w:pPr>
-      <w:r>
-        <w:t>Une section destinée</w:t>
-      </w:r>
-      <w:r>
-        <w:t xml:space="preserve"> à l’affichage individuel de chaque commande sera disponible </w:t>
-      </w:r>
-      <w:r>
-        <w:t>leur</w:t>
-      </w:r>
-      <w:r>
-        <w:t xml:space="preserve"> permettant de </w:t>
-      </w:r>
-      <w:r>
-        <w:t>connaître</w:t>
-      </w:r>
-      <w:r>
-        <w:t xml:space="preserve"> le résumé de la commande, l</w:t>
-      </w:r>
-      <w:r>
-        <w:t>’état de celle-ci (payé ou non, préparé, livré ?) l’a</w:t>
-      </w:r>
-      <w:r>
-        <w:t>dresse de livraisons et l’heure</w:t>
-      </w:r>
-      <w:r>
-        <w:t xml:space="preserve"> de livraison demander.</w:t>
-      </w:r>
-    </w:p>
-    <w:p>
-      <w:pPr>
-        <w:pStyle w:val="Paragraphedeliste"/>
-        <w:numPr>
-          <w:ilvl w:val="0"/>
-          <w:numId w:val="3"/>
-        </w:numPr>
-      </w:pPr>
-      <w:r>
-        <w:t>Un menu regroupant l’ensemble des pizzas commercialisé</w:t>
-      </w:r>
-      <w:r>
-        <w:t>s</w:t>
-      </w:r>
-      <w:r>
-        <w:t xml:space="preserve"> sera disponible et indiquera en dé</w:t>
-      </w:r>
-      <w:r>
-        <w:t>tails la recette pour la réaliser</w:t>
-      </w:r>
-      <w:r>
-        <w:t>.</w:t>
-      </w:r>
-    </w:p>
-    <w:p>
-      <w:pPr>
-        <w:pStyle w:val="Paragraphedeliste"/>
-        <w:numPr>
-          <w:ilvl w:val="0"/>
-          <w:numId w:val="3"/>
-        </w:numPr>
-      </w:pPr>
-      <w:r>
-        <w:t xml:space="preserve">Les employés </w:t>
-      </w:r>
-      <w:r>
-        <w:t>pourront</w:t>
-      </w:r>
-      <w:r>
-        <w:t xml:space="preserve"> changer le statut d’une commande depuis </w:t>
-      </w:r>
-      <w:r>
-        <w:t>la section réservée</w:t>
-      </w:r>
-      <w:r>
-        <w:t xml:space="preserve"> à l’affichage individuel d’une commande via plusieurs boutons</w:t>
-      </w:r>
-    </w:p>
-    <w:p>
-      <w:pPr>
-        <w:pStyle w:val="Paragraphedeliste"/>
-        <w:numPr>
-          <w:ilvl w:val="0"/>
-          <w:numId w:val="3"/>
-        </w:numPr>
-      </w:pPr>
-      <w:r>
-        <w:t>Chaque 30sec le tableau de bord pourra faire une requête dans la base de données pour savoir s’il y a de nouvelles commandes et les affichés dans la timeline si positif.</w:t>
-      </w:r>
-    </w:p>
-    <w:p/>
-    <w:p/>
-    <w:p/>
-    <w:p>
-      <w:pPr>
-        <w:pStyle w:val="Titre2"/>
+    </w:p>
+    <w:p>
+      <w:pPr>
         <w:jc w:val="center"/>
       </w:pPr>
-      <w:r>
-        <w:t>Base de données</w:t>
-      </w:r>
-    </w:p>
-    <w:p>
       <w:r>
         <w:rPr>
           <w:noProof/>
         </w:rPr>
         <w:drawing>
-          <wp:anchor distT="0" distB="0" distL="114300" distR="114300" simplePos="0" relativeHeight="251658240" behindDoc="0" locked="0" layoutInCell="1" allowOverlap="1">
-            <wp:simplePos x="0" y="0"/>
-            <wp:positionH relativeFrom="margin">
-              <wp:align>center</wp:align>
-            </wp:positionH>
-            <wp:positionV relativeFrom="paragraph">
-              <wp:posOffset>0</wp:posOffset>
-            </wp:positionV>
-            <wp:extent cx="4953635" cy="3667125"/>
-            <wp:effectExtent l="0" t="0" r="0" b="9525"/>
-            <wp:wrapTopAndBottom/>
-            <wp:docPr id="1" name="Image 1" descr="C:\Users\Hideki\AppData\Local\Microsoft\Windows\INetCache\Content.Word\Base de donnée (1).png"/>
+          <wp:inline distT="0" distB="0" distL="0" distR="0">
+            <wp:extent cx="2914650" cy="2663768"/>
+            <wp:effectExtent l="0" t="0" r="0" b="3810"/>
+            <wp:docPr id="23" name="Image 23" descr="C:\Users\Hideki\AppData\Local\Microsoft\Windows\INetCache\Content.Word\Pizza Logo.png"/>
             <wp:cNvGraphicFramePr>
               <a:graphicFrameLocks xmlns:a="http://schemas.openxmlformats.org/drawingml/2006/main" noChangeAspect="1"/>
             </wp:cNvGraphicFramePr>
@@ -360,13 +32,13 @@
               <a:graphicData uri="http://schemas.openxmlformats.org/drawingml/2006/picture">
                 <pic:pic xmlns:pic="http://schemas.openxmlformats.org/drawingml/2006/picture">
                   <pic:nvPicPr>
-                    <pic:cNvPr id="0" name="Picture 1" descr="C:\Users\Hideki\AppData\Local\Microsoft\Windows\INetCache\Content.Word\Base de donnée (1).png"/>
+                    <pic:cNvPr id="0" name="Picture 12" descr="C:\Users\Hideki\AppData\Local\Microsoft\Windows\INetCache\Content.Word\Pizza Logo.png"/>
                     <pic:cNvPicPr>
                       <a:picLocks noChangeAspect="1" noChangeArrowheads="1"/>
                     </pic:cNvPicPr>
                   </pic:nvPicPr>
                   <pic:blipFill>
-                    <a:blip r:embed="rId7">
+                    <a:blip r:embed="rId8">
                       <a:extLst>
                         <a:ext uri="{28A0092B-C50C-407E-A947-70E740481C1C}">
                           <a14:useLocalDpi xmlns:a14="http://schemas.microsoft.com/office/drawing/2010/main" val="0"/>
@@ -381,7 +53,7 @@
                   <pic:spPr bwMode="auto">
                     <a:xfrm>
                       <a:off x="0" y="0"/>
-                      <a:ext cx="4953635" cy="3667125"/>
+                      <a:ext cx="2926922" cy="2674983"/>
                     </a:xfrm>
                     <a:prstGeom prst="rect">
                       <a:avLst/>
@@ -394,29 +66,1615 @@
                 </pic:pic>
               </a:graphicData>
             </a:graphic>
-          </wp:anchor>
+          </wp:inline>
         </w:drawing>
       </w:r>
+    </w:p>
+    <w:p/>
+    <w:p/>
+    <w:p>
+      <w:pPr>
+        <w:jc w:val="center"/>
+        <w:rPr>
+          <w:rFonts w:asciiTheme="majorHAnsi" w:hAnsiTheme="majorHAnsi" w:cstheme="majorHAnsi"/>
+          <w:b/>
+          <w:sz w:val="56"/>
+          <w:szCs w:val="56"/>
+        </w:rPr>
+      </w:pPr>
+      <w:r>
+        <w:rPr>
+          <w:rFonts w:asciiTheme="majorHAnsi" w:hAnsiTheme="majorHAnsi" w:cstheme="majorHAnsi"/>
+          <w:b/>
+          <w:sz w:val="56"/>
+          <w:szCs w:val="56"/>
+        </w:rPr>
+        <w:t>Cahier des charges</w:t>
+      </w:r>
+    </w:p>
+    <w:p>
+      <w:pPr>
+        <w:jc w:val="center"/>
+        <w:rPr>
+          <w:rFonts w:asciiTheme="majorHAnsi" w:hAnsiTheme="majorHAnsi" w:cstheme="majorHAnsi"/>
+          <w:sz w:val="56"/>
+          <w:szCs w:val="56"/>
+        </w:rPr>
+      </w:pPr>
+      <w:r>
+        <w:rPr>
+          <w:rFonts w:asciiTheme="majorHAnsi" w:hAnsiTheme="majorHAnsi" w:cstheme="majorHAnsi"/>
+          <w:sz w:val="56"/>
+          <w:szCs w:val="56"/>
+        </w:rPr>
+        <w:t>OC Pizza</w:t>
+      </w:r>
+    </w:p>
+    <w:p/>
+    <w:p/>
+    <w:p/>
+    <w:p/>
+    <w:p/>
+    <w:p/>
+    <w:p/>
+    <w:p/>
+    <w:p/>
+    <w:p/>
+    <w:p/>
+    <w:p/>
+    <w:p/>
+    <w:p/>
+    <w:sdt>
+      <w:sdtPr>
+        <w:id w:val="-329832543"/>
+        <w:docPartObj>
+          <w:docPartGallery w:val="Table of Contents"/>
+          <w:docPartUnique/>
+        </w:docPartObj>
+      </w:sdtPr>
+      <w:sdtEndPr>
+        <w:rPr>
+          <w:rFonts w:asciiTheme="minorHAnsi" w:eastAsiaTheme="minorHAnsi" w:hAnsiTheme="minorHAnsi" w:cstheme="minorBidi"/>
+          <w:b/>
+          <w:bCs/>
+          <w:color w:val="auto"/>
+          <w:sz w:val="22"/>
+          <w:szCs w:val="22"/>
+          <w:lang w:eastAsia="en-US"/>
+        </w:rPr>
+      </w:sdtEndPr>
+      <w:sdtContent>
+        <w:p>
+          <w:pPr>
+            <w:pStyle w:val="En-ttedetabledesmatires"/>
+          </w:pPr>
+          <w:r>
+            <w:t>Table des matières</w:t>
+          </w:r>
+        </w:p>
+        <w:p>
+          <w:pPr>
+            <w:pStyle w:val="TM1"/>
+            <w:tabs>
+              <w:tab w:val="left" w:pos="440"/>
+              <w:tab w:val="right" w:leader="dot" w:pos="9062"/>
+            </w:tabs>
+            <w:rPr>
+              <w:rFonts w:eastAsiaTheme="minorEastAsia"/>
+              <w:noProof/>
+              <w:lang w:eastAsia="fr-FR"/>
+            </w:rPr>
+          </w:pPr>
+          <w:r>
+            <w:fldChar w:fldCharType="begin"/>
+          </w:r>
+          <w:r>
+            <w:instrText xml:space="preserve"> TOC \o "1-3" \h \z \u </w:instrText>
+          </w:r>
+          <w:r>
+            <w:fldChar w:fldCharType="separate"/>
+          </w:r>
+          <w:hyperlink w:anchor="_Toc491018816" w:history="1">
+            <w:r>
+              <w:rPr>
+                <w:rStyle w:val="Lienhypertexte"/>
+                <w:noProof/>
+              </w:rPr>
+              <w:t>I)</w:t>
+            </w:r>
+            <w:r>
+              <w:rPr>
+                <w:rFonts w:eastAsiaTheme="minorEastAsia"/>
+                <w:noProof/>
+                <w:lang w:eastAsia="fr-FR"/>
+              </w:rPr>
+              <w:tab/>
+            </w:r>
+            <w:r>
+              <w:rPr>
+                <w:rStyle w:val="Lienhypertexte"/>
+                <w:noProof/>
+              </w:rPr>
+              <w:t>Introduction</w:t>
+            </w:r>
+            <w:r>
+              <w:rPr>
+                <w:noProof/>
+                <w:webHidden/>
+              </w:rPr>
+              <w:tab/>
+            </w:r>
+            <w:r>
+              <w:rPr>
+                <w:noProof/>
+                <w:webHidden/>
+              </w:rPr>
+              <w:fldChar w:fldCharType="begin"/>
+            </w:r>
+            <w:r>
+              <w:rPr>
+                <w:noProof/>
+                <w:webHidden/>
+              </w:rPr>
+              <w:instrText xml:space="preserve"> PAGEREF _Toc491018816 \h </w:instrText>
+            </w:r>
+            <w:r>
+              <w:rPr>
+                <w:noProof/>
+                <w:webHidden/>
+              </w:rPr>
+            </w:r>
+            <w:r>
+              <w:rPr>
+                <w:noProof/>
+                <w:webHidden/>
+              </w:rPr>
+              <w:fldChar w:fldCharType="separate"/>
+            </w:r>
+            <w:r>
+              <w:rPr>
+                <w:noProof/>
+                <w:webHidden/>
+              </w:rPr>
+              <w:t>3</w:t>
+            </w:r>
+            <w:r>
+              <w:rPr>
+                <w:noProof/>
+                <w:webHidden/>
+              </w:rPr>
+              <w:fldChar w:fldCharType="end"/>
+            </w:r>
+          </w:hyperlink>
+        </w:p>
+        <w:p>
+          <w:pPr>
+            <w:pStyle w:val="TM1"/>
+            <w:tabs>
+              <w:tab w:val="left" w:pos="440"/>
+              <w:tab w:val="right" w:leader="dot" w:pos="9062"/>
+            </w:tabs>
+            <w:rPr>
+              <w:rFonts w:eastAsiaTheme="minorEastAsia"/>
+              <w:noProof/>
+              <w:lang w:eastAsia="fr-FR"/>
+            </w:rPr>
+          </w:pPr>
+          <w:hyperlink w:anchor="_Toc491018817" w:history="1">
+            <w:r>
+              <w:rPr>
+                <w:rStyle w:val="Lienhypertexte"/>
+                <w:noProof/>
+              </w:rPr>
+              <w:t>II)</w:t>
+            </w:r>
+            <w:r>
+              <w:rPr>
+                <w:rFonts w:eastAsiaTheme="minorEastAsia"/>
+                <w:noProof/>
+                <w:lang w:eastAsia="fr-FR"/>
+              </w:rPr>
+              <w:tab/>
+            </w:r>
+            <w:r>
+              <w:rPr>
+                <w:rStyle w:val="Lienhypertexte"/>
+                <w:noProof/>
+              </w:rPr>
+              <w:t>Règles de gestion fonctionnelle</w:t>
+            </w:r>
+            <w:r>
+              <w:rPr>
+                <w:noProof/>
+                <w:webHidden/>
+              </w:rPr>
+              <w:tab/>
+            </w:r>
+            <w:r>
+              <w:rPr>
+                <w:noProof/>
+                <w:webHidden/>
+              </w:rPr>
+              <w:fldChar w:fldCharType="begin"/>
+            </w:r>
+            <w:r>
+              <w:rPr>
+                <w:noProof/>
+                <w:webHidden/>
+              </w:rPr>
+              <w:instrText xml:space="preserve"> PAGEREF _Toc491018817 \h </w:instrText>
+            </w:r>
+            <w:r>
+              <w:rPr>
+                <w:noProof/>
+                <w:webHidden/>
+              </w:rPr>
+            </w:r>
+            <w:r>
+              <w:rPr>
+                <w:noProof/>
+                <w:webHidden/>
+              </w:rPr>
+              <w:fldChar w:fldCharType="separate"/>
+            </w:r>
+            <w:r>
+              <w:rPr>
+                <w:noProof/>
+                <w:webHidden/>
+              </w:rPr>
+              <w:t>3</w:t>
+            </w:r>
+            <w:r>
+              <w:rPr>
+                <w:noProof/>
+                <w:webHidden/>
+              </w:rPr>
+              <w:fldChar w:fldCharType="end"/>
+            </w:r>
+          </w:hyperlink>
+        </w:p>
+        <w:p>
+          <w:pPr>
+            <w:pStyle w:val="TM2"/>
+            <w:tabs>
+              <w:tab w:val="right" w:leader="dot" w:pos="9062"/>
+            </w:tabs>
+            <w:rPr>
+              <w:rFonts w:eastAsiaTheme="minorEastAsia"/>
+              <w:noProof/>
+              <w:lang w:eastAsia="fr-FR"/>
+            </w:rPr>
+          </w:pPr>
+          <w:hyperlink w:anchor="_Toc491018818" w:history="1">
+            <w:r>
+              <w:rPr>
+                <w:rStyle w:val="Lienhypertexte"/>
+                <w:noProof/>
+              </w:rPr>
+              <w:t>Client :</w:t>
+            </w:r>
+            <w:r>
+              <w:rPr>
+                <w:noProof/>
+                <w:webHidden/>
+              </w:rPr>
+              <w:tab/>
+            </w:r>
+            <w:r>
+              <w:rPr>
+                <w:noProof/>
+                <w:webHidden/>
+              </w:rPr>
+              <w:fldChar w:fldCharType="begin"/>
+            </w:r>
+            <w:r>
+              <w:rPr>
+                <w:noProof/>
+                <w:webHidden/>
+              </w:rPr>
+              <w:instrText xml:space="preserve"> PAGEREF _Toc491018818 \h </w:instrText>
+            </w:r>
+            <w:r>
+              <w:rPr>
+                <w:noProof/>
+                <w:webHidden/>
+              </w:rPr>
+            </w:r>
+            <w:r>
+              <w:rPr>
+                <w:noProof/>
+                <w:webHidden/>
+              </w:rPr>
+              <w:fldChar w:fldCharType="separate"/>
+            </w:r>
+            <w:r>
+              <w:rPr>
+                <w:noProof/>
+                <w:webHidden/>
+              </w:rPr>
+              <w:t>3</w:t>
+            </w:r>
+            <w:r>
+              <w:rPr>
+                <w:noProof/>
+                <w:webHidden/>
+              </w:rPr>
+              <w:fldChar w:fldCharType="end"/>
+            </w:r>
+          </w:hyperlink>
+        </w:p>
+        <w:p>
+          <w:pPr>
+            <w:pStyle w:val="TM2"/>
+            <w:tabs>
+              <w:tab w:val="right" w:leader="dot" w:pos="9062"/>
+            </w:tabs>
+            <w:rPr>
+              <w:rFonts w:eastAsiaTheme="minorEastAsia"/>
+              <w:noProof/>
+              <w:lang w:eastAsia="fr-FR"/>
+            </w:rPr>
+          </w:pPr>
+          <w:hyperlink w:anchor="_Toc491018819" w:history="1">
+            <w:r>
+              <w:rPr>
+                <w:rStyle w:val="Lienhypertexte"/>
+                <w:noProof/>
+              </w:rPr>
+              <w:t>Employés :</w:t>
+            </w:r>
+            <w:r>
+              <w:rPr>
+                <w:noProof/>
+                <w:webHidden/>
+              </w:rPr>
+              <w:tab/>
+            </w:r>
+            <w:r>
+              <w:rPr>
+                <w:noProof/>
+                <w:webHidden/>
+              </w:rPr>
+              <w:fldChar w:fldCharType="begin"/>
+            </w:r>
+            <w:r>
+              <w:rPr>
+                <w:noProof/>
+                <w:webHidden/>
+              </w:rPr>
+              <w:instrText xml:space="preserve"> PAGEREF _Toc491018819 \h </w:instrText>
+            </w:r>
+            <w:r>
+              <w:rPr>
+                <w:noProof/>
+                <w:webHidden/>
+              </w:rPr>
+            </w:r>
+            <w:r>
+              <w:rPr>
+                <w:noProof/>
+                <w:webHidden/>
+              </w:rPr>
+              <w:fldChar w:fldCharType="separate"/>
+            </w:r>
+            <w:r>
+              <w:rPr>
+                <w:noProof/>
+                <w:webHidden/>
+              </w:rPr>
+              <w:t>3</w:t>
+            </w:r>
+            <w:r>
+              <w:rPr>
+                <w:noProof/>
+                <w:webHidden/>
+              </w:rPr>
+              <w:fldChar w:fldCharType="end"/>
+            </w:r>
+          </w:hyperlink>
+        </w:p>
+        <w:p>
+          <w:pPr>
+            <w:pStyle w:val="TM1"/>
+            <w:tabs>
+              <w:tab w:val="left" w:pos="660"/>
+              <w:tab w:val="right" w:leader="dot" w:pos="9062"/>
+            </w:tabs>
+            <w:rPr>
+              <w:rFonts w:eastAsiaTheme="minorEastAsia"/>
+              <w:noProof/>
+              <w:lang w:eastAsia="fr-FR"/>
+            </w:rPr>
+          </w:pPr>
+          <w:hyperlink w:anchor="_Toc491018820" w:history="1">
+            <w:r>
+              <w:rPr>
+                <w:rStyle w:val="Lienhypertexte"/>
+                <w:noProof/>
+              </w:rPr>
+              <w:t>III)</w:t>
+            </w:r>
+            <w:r>
+              <w:rPr>
+                <w:rFonts w:eastAsiaTheme="minorEastAsia"/>
+                <w:noProof/>
+                <w:lang w:eastAsia="fr-FR"/>
+              </w:rPr>
+              <w:tab/>
+            </w:r>
+            <w:r>
+              <w:rPr>
+                <w:rStyle w:val="Lienhypertexte"/>
+                <w:noProof/>
+              </w:rPr>
+              <w:t>Spécification Fonctionnelle</w:t>
+            </w:r>
+            <w:r>
+              <w:rPr>
+                <w:noProof/>
+                <w:webHidden/>
+              </w:rPr>
+              <w:tab/>
+            </w:r>
+            <w:r>
+              <w:rPr>
+                <w:noProof/>
+                <w:webHidden/>
+              </w:rPr>
+              <w:fldChar w:fldCharType="begin"/>
+            </w:r>
+            <w:r>
+              <w:rPr>
+                <w:noProof/>
+                <w:webHidden/>
+              </w:rPr>
+              <w:instrText xml:space="preserve"> PAGEREF _Toc491018820 \h </w:instrText>
+            </w:r>
+            <w:r>
+              <w:rPr>
+                <w:noProof/>
+                <w:webHidden/>
+              </w:rPr>
+            </w:r>
+            <w:r>
+              <w:rPr>
+                <w:noProof/>
+                <w:webHidden/>
+              </w:rPr>
+              <w:fldChar w:fldCharType="separate"/>
+            </w:r>
+            <w:r>
+              <w:rPr>
+                <w:noProof/>
+                <w:webHidden/>
+              </w:rPr>
+              <w:t>4</w:t>
+            </w:r>
+            <w:r>
+              <w:rPr>
+                <w:noProof/>
+                <w:webHidden/>
+              </w:rPr>
+              <w:fldChar w:fldCharType="end"/>
+            </w:r>
+          </w:hyperlink>
+        </w:p>
+        <w:p>
+          <w:pPr>
+            <w:pStyle w:val="TM2"/>
+            <w:tabs>
+              <w:tab w:val="right" w:leader="dot" w:pos="9062"/>
+            </w:tabs>
+            <w:rPr>
+              <w:rFonts w:eastAsiaTheme="minorEastAsia"/>
+              <w:noProof/>
+              <w:lang w:eastAsia="fr-FR"/>
+            </w:rPr>
+          </w:pPr>
+          <w:hyperlink w:anchor="_Toc491018821" w:history="1">
+            <w:r>
+              <w:rPr>
+                <w:rStyle w:val="Lienhypertexte"/>
+                <w:noProof/>
+              </w:rPr>
+              <w:t>Diagramme de package</w:t>
+            </w:r>
+            <w:r>
+              <w:rPr>
+                <w:noProof/>
+                <w:webHidden/>
+              </w:rPr>
+              <w:tab/>
+            </w:r>
+            <w:r>
+              <w:rPr>
+                <w:noProof/>
+                <w:webHidden/>
+              </w:rPr>
+              <w:fldChar w:fldCharType="begin"/>
+            </w:r>
+            <w:r>
+              <w:rPr>
+                <w:noProof/>
+                <w:webHidden/>
+              </w:rPr>
+              <w:instrText xml:space="preserve"> PAGEREF _Toc491018821 \h </w:instrText>
+            </w:r>
+            <w:r>
+              <w:rPr>
+                <w:noProof/>
+                <w:webHidden/>
+              </w:rPr>
+            </w:r>
+            <w:r>
+              <w:rPr>
+                <w:noProof/>
+                <w:webHidden/>
+              </w:rPr>
+              <w:fldChar w:fldCharType="separate"/>
+            </w:r>
+            <w:r>
+              <w:rPr>
+                <w:noProof/>
+                <w:webHidden/>
+              </w:rPr>
+              <w:t>4</w:t>
+            </w:r>
+            <w:r>
+              <w:rPr>
+                <w:noProof/>
+                <w:webHidden/>
+              </w:rPr>
+              <w:fldChar w:fldCharType="end"/>
+            </w:r>
+          </w:hyperlink>
+        </w:p>
+        <w:p>
+          <w:pPr>
+            <w:pStyle w:val="TM2"/>
+            <w:tabs>
+              <w:tab w:val="right" w:leader="dot" w:pos="9062"/>
+            </w:tabs>
+            <w:rPr>
+              <w:rFonts w:eastAsiaTheme="minorEastAsia"/>
+              <w:noProof/>
+              <w:lang w:eastAsia="fr-FR"/>
+            </w:rPr>
+          </w:pPr>
+          <w:hyperlink w:anchor="_Toc491018822" w:history="1">
+            <w:r>
+              <w:rPr>
+                <w:rStyle w:val="Lienhypertexte"/>
+                <w:noProof/>
+              </w:rPr>
+              <w:t>Diagramme de cas d’utilisation</w:t>
+            </w:r>
+            <w:r>
+              <w:rPr>
+                <w:noProof/>
+                <w:webHidden/>
+              </w:rPr>
+              <w:tab/>
+            </w:r>
+            <w:r>
+              <w:rPr>
+                <w:noProof/>
+                <w:webHidden/>
+              </w:rPr>
+              <w:fldChar w:fldCharType="begin"/>
+            </w:r>
+            <w:r>
+              <w:rPr>
+                <w:noProof/>
+                <w:webHidden/>
+              </w:rPr>
+              <w:instrText xml:space="preserve"> PAGEREF _Toc491018822 \h </w:instrText>
+            </w:r>
+            <w:r>
+              <w:rPr>
+                <w:noProof/>
+                <w:webHidden/>
+              </w:rPr>
+            </w:r>
+            <w:r>
+              <w:rPr>
+                <w:noProof/>
+                <w:webHidden/>
+              </w:rPr>
+              <w:fldChar w:fldCharType="separate"/>
+            </w:r>
+            <w:r>
+              <w:rPr>
+                <w:noProof/>
+                <w:webHidden/>
+              </w:rPr>
+              <w:t>5</w:t>
+            </w:r>
+            <w:r>
+              <w:rPr>
+                <w:noProof/>
+                <w:webHidden/>
+              </w:rPr>
+              <w:fldChar w:fldCharType="end"/>
+            </w:r>
+          </w:hyperlink>
+        </w:p>
+        <w:p>
+          <w:pPr>
+            <w:pStyle w:val="TM2"/>
+            <w:tabs>
+              <w:tab w:val="right" w:leader="dot" w:pos="9062"/>
+            </w:tabs>
+            <w:rPr>
+              <w:rFonts w:eastAsiaTheme="minorEastAsia"/>
+              <w:noProof/>
+              <w:lang w:eastAsia="fr-FR"/>
+            </w:rPr>
+          </w:pPr>
+          <w:hyperlink w:anchor="_Toc491018823" w:history="1">
+            <w:r>
+              <w:rPr>
+                <w:rStyle w:val="Lienhypertexte"/>
+                <w:noProof/>
+              </w:rPr>
+              <w:t>Processus de prise de commande</w:t>
+            </w:r>
+            <w:r>
+              <w:rPr>
+                <w:noProof/>
+                <w:webHidden/>
+              </w:rPr>
+              <w:tab/>
+            </w:r>
+            <w:r>
+              <w:rPr>
+                <w:noProof/>
+                <w:webHidden/>
+              </w:rPr>
+              <w:fldChar w:fldCharType="begin"/>
+            </w:r>
+            <w:r>
+              <w:rPr>
+                <w:noProof/>
+                <w:webHidden/>
+              </w:rPr>
+              <w:instrText xml:space="preserve"> PAGEREF _Toc491018823 \h </w:instrText>
+            </w:r>
+            <w:r>
+              <w:rPr>
+                <w:noProof/>
+                <w:webHidden/>
+              </w:rPr>
+            </w:r>
+            <w:r>
+              <w:rPr>
+                <w:noProof/>
+                <w:webHidden/>
+              </w:rPr>
+              <w:fldChar w:fldCharType="separate"/>
+            </w:r>
+            <w:r>
+              <w:rPr>
+                <w:noProof/>
+                <w:webHidden/>
+              </w:rPr>
+              <w:t>6</w:t>
+            </w:r>
+            <w:r>
+              <w:rPr>
+                <w:noProof/>
+                <w:webHidden/>
+              </w:rPr>
+              <w:fldChar w:fldCharType="end"/>
+            </w:r>
+          </w:hyperlink>
+        </w:p>
+        <w:p>
+          <w:pPr>
+            <w:pStyle w:val="TM2"/>
+            <w:tabs>
+              <w:tab w:val="right" w:leader="dot" w:pos="9062"/>
+            </w:tabs>
+            <w:rPr>
+              <w:rFonts w:eastAsiaTheme="minorEastAsia"/>
+              <w:noProof/>
+              <w:lang w:eastAsia="fr-FR"/>
+            </w:rPr>
+          </w:pPr>
+          <w:hyperlink w:anchor="_Toc491018824" w:history="1">
+            <w:r>
+              <w:rPr>
+                <w:rStyle w:val="Lienhypertexte"/>
+                <w:noProof/>
+              </w:rPr>
+              <w:t>Base de données</w:t>
+            </w:r>
+            <w:r>
+              <w:rPr>
+                <w:noProof/>
+                <w:webHidden/>
+              </w:rPr>
+              <w:tab/>
+            </w:r>
+            <w:r>
+              <w:rPr>
+                <w:noProof/>
+                <w:webHidden/>
+              </w:rPr>
+              <w:fldChar w:fldCharType="begin"/>
+            </w:r>
+            <w:r>
+              <w:rPr>
+                <w:noProof/>
+                <w:webHidden/>
+              </w:rPr>
+              <w:instrText xml:space="preserve"> PAGEREF _Toc491018824 \h </w:instrText>
+            </w:r>
+            <w:r>
+              <w:rPr>
+                <w:noProof/>
+                <w:webHidden/>
+              </w:rPr>
+            </w:r>
+            <w:r>
+              <w:rPr>
+                <w:noProof/>
+                <w:webHidden/>
+              </w:rPr>
+              <w:fldChar w:fldCharType="separate"/>
+            </w:r>
+            <w:r>
+              <w:rPr>
+                <w:noProof/>
+                <w:webHidden/>
+              </w:rPr>
+              <w:t>7</w:t>
+            </w:r>
+            <w:r>
+              <w:rPr>
+                <w:noProof/>
+                <w:webHidden/>
+              </w:rPr>
+              <w:fldChar w:fldCharType="end"/>
+            </w:r>
+          </w:hyperlink>
+        </w:p>
+        <w:p>
+          <w:pPr>
+            <w:pStyle w:val="TM1"/>
+            <w:tabs>
+              <w:tab w:val="left" w:pos="660"/>
+              <w:tab w:val="right" w:leader="dot" w:pos="9062"/>
+            </w:tabs>
+            <w:rPr>
+              <w:rFonts w:eastAsiaTheme="minorEastAsia"/>
+              <w:noProof/>
+              <w:lang w:eastAsia="fr-FR"/>
+            </w:rPr>
+          </w:pPr>
+          <w:hyperlink w:anchor="_Toc491018825" w:history="1">
+            <w:r>
+              <w:rPr>
+                <w:rStyle w:val="Lienhypertexte"/>
+                <w:noProof/>
+              </w:rPr>
+              <w:t>IV)</w:t>
+            </w:r>
+            <w:r>
+              <w:rPr>
+                <w:rFonts w:eastAsiaTheme="minorEastAsia"/>
+                <w:noProof/>
+                <w:lang w:eastAsia="fr-FR"/>
+              </w:rPr>
+              <w:tab/>
+            </w:r>
+            <w:r>
+              <w:rPr>
+                <w:rStyle w:val="Lienhypertexte"/>
+                <w:noProof/>
+              </w:rPr>
+              <w:t>Interface Utilisateur</w:t>
+            </w:r>
+            <w:r>
+              <w:rPr>
+                <w:noProof/>
+                <w:webHidden/>
+              </w:rPr>
+              <w:tab/>
+            </w:r>
+            <w:r>
+              <w:rPr>
+                <w:noProof/>
+                <w:webHidden/>
+              </w:rPr>
+              <w:fldChar w:fldCharType="begin"/>
+            </w:r>
+            <w:r>
+              <w:rPr>
+                <w:noProof/>
+                <w:webHidden/>
+              </w:rPr>
+              <w:instrText xml:space="preserve"> PAGEREF _Toc491018825 \h </w:instrText>
+            </w:r>
+            <w:r>
+              <w:rPr>
+                <w:noProof/>
+                <w:webHidden/>
+              </w:rPr>
+            </w:r>
+            <w:r>
+              <w:rPr>
+                <w:noProof/>
+                <w:webHidden/>
+              </w:rPr>
+              <w:fldChar w:fldCharType="separate"/>
+            </w:r>
+            <w:r>
+              <w:rPr>
+                <w:noProof/>
+                <w:webHidden/>
+              </w:rPr>
+              <w:t>8</w:t>
+            </w:r>
+            <w:r>
+              <w:rPr>
+                <w:noProof/>
+                <w:webHidden/>
+              </w:rPr>
+              <w:fldChar w:fldCharType="end"/>
+            </w:r>
+          </w:hyperlink>
+        </w:p>
+        <w:p>
+          <w:pPr>
+            <w:pStyle w:val="TM2"/>
+            <w:tabs>
+              <w:tab w:val="right" w:leader="dot" w:pos="9062"/>
+            </w:tabs>
+            <w:rPr>
+              <w:rFonts w:eastAsiaTheme="minorEastAsia"/>
+              <w:noProof/>
+              <w:lang w:eastAsia="fr-FR"/>
+            </w:rPr>
+          </w:pPr>
+          <w:hyperlink w:anchor="_Toc491018826" w:history="1">
+            <w:r>
+              <w:rPr>
+                <w:rStyle w:val="Lienhypertexte"/>
+                <w:noProof/>
+              </w:rPr>
+              <w:t>Accueil</w:t>
+            </w:r>
+            <w:r>
+              <w:rPr>
+                <w:noProof/>
+                <w:webHidden/>
+              </w:rPr>
+              <w:tab/>
+            </w:r>
+            <w:r>
+              <w:rPr>
+                <w:noProof/>
+                <w:webHidden/>
+              </w:rPr>
+              <w:fldChar w:fldCharType="begin"/>
+            </w:r>
+            <w:r>
+              <w:rPr>
+                <w:noProof/>
+                <w:webHidden/>
+              </w:rPr>
+              <w:instrText xml:space="preserve"> PAGEREF _Toc491018826 \h </w:instrText>
+            </w:r>
+            <w:r>
+              <w:rPr>
+                <w:noProof/>
+                <w:webHidden/>
+              </w:rPr>
+            </w:r>
+            <w:r>
+              <w:rPr>
+                <w:noProof/>
+                <w:webHidden/>
+              </w:rPr>
+              <w:fldChar w:fldCharType="separate"/>
+            </w:r>
+            <w:r>
+              <w:rPr>
+                <w:noProof/>
+                <w:webHidden/>
+              </w:rPr>
+              <w:t>8</w:t>
+            </w:r>
+            <w:r>
+              <w:rPr>
+                <w:noProof/>
+                <w:webHidden/>
+              </w:rPr>
+              <w:fldChar w:fldCharType="end"/>
+            </w:r>
+          </w:hyperlink>
+        </w:p>
+        <w:p>
+          <w:pPr>
+            <w:pStyle w:val="TM2"/>
+            <w:tabs>
+              <w:tab w:val="right" w:leader="dot" w:pos="9062"/>
+            </w:tabs>
+            <w:rPr>
+              <w:rFonts w:eastAsiaTheme="minorEastAsia"/>
+              <w:noProof/>
+              <w:lang w:eastAsia="fr-FR"/>
+            </w:rPr>
+          </w:pPr>
+          <w:hyperlink w:anchor="_Toc491018827" w:history="1">
+            <w:r>
+              <w:rPr>
+                <w:rStyle w:val="Lienhypertexte"/>
+                <w:noProof/>
+              </w:rPr>
+              <w:t>Rechercher la pizzeria la plus proche</w:t>
+            </w:r>
+            <w:r>
+              <w:rPr>
+                <w:noProof/>
+                <w:webHidden/>
+              </w:rPr>
+              <w:tab/>
+            </w:r>
+            <w:r>
+              <w:rPr>
+                <w:noProof/>
+                <w:webHidden/>
+              </w:rPr>
+              <w:fldChar w:fldCharType="begin"/>
+            </w:r>
+            <w:r>
+              <w:rPr>
+                <w:noProof/>
+                <w:webHidden/>
+              </w:rPr>
+              <w:instrText xml:space="preserve"> PAGEREF _Toc491018827 \h </w:instrText>
+            </w:r>
+            <w:r>
+              <w:rPr>
+                <w:noProof/>
+                <w:webHidden/>
+              </w:rPr>
+            </w:r>
+            <w:r>
+              <w:rPr>
+                <w:noProof/>
+                <w:webHidden/>
+              </w:rPr>
+              <w:fldChar w:fldCharType="separate"/>
+            </w:r>
+            <w:r>
+              <w:rPr>
+                <w:noProof/>
+                <w:webHidden/>
+              </w:rPr>
+              <w:t>8</w:t>
+            </w:r>
+            <w:r>
+              <w:rPr>
+                <w:noProof/>
+                <w:webHidden/>
+              </w:rPr>
+              <w:fldChar w:fldCharType="end"/>
+            </w:r>
+          </w:hyperlink>
+        </w:p>
+        <w:p>
+          <w:pPr>
+            <w:pStyle w:val="TM2"/>
+            <w:tabs>
+              <w:tab w:val="right" w:leader="dot" w:pos="9062"/>
+            </w:tabs>
+            <w:rPr>
+              <w:rFonts w:eastAsiaTheme="minorEastAsia"/>
+              <w:noProof/>
+              <w:lang w:eastAsia="fr-FR"/>
+            </w:rPr>
+          </w:pPr>
+          <w:hyperlink w:anchor="_Toc491018828" w:history="1">
+            <w:r>
+              <w:rPr>
+                <w:rStyle w:val="Lienhypertexte"/>
+                <w:noProof/>
+              </w:rPr>
+              <w:t>Menu</w:t>
+            </w:r>
+            <w:r>
+              <w:rPr>
+                <w:noProof/>
+                <w:webHidden/>
+              </w:rPr>
+              <w:tab/>
+            </w:r>
+            <w:r>
+              <w:rPr>
+                <w:noProof/>
+                <w:webHidden/>
+              </w:rPr>
+              <w:fldChar w:fldCharType="begin"/>
+            </w:r>
+            <w:r>
+              <w:rPr>
+                <w:noProof/>
+                <w:webHidden/>
+              </w:rPr>
+              <w:instrText xml:space="preserve"> PAGEREF _Toc491018828 \h </w:instrText>
+            </w:r>
+            <w:r>
+              <w:rPr>
+                <w:noProof/>
+                <w:webHidden/>
+              </w:rPr>
+            </w:r>
+            <w:r>
+              <w:rPr>
+                <w:noProof/>
+                <w:webHidden/>
+              </w:rPr>
+              <w:fldChar w:fldCharType="separate"/>
+            </w:r>
+            <w:r>
+              <w:rPr>
+                <w:noProof/>
+                <w:webHidden/>
+              </w:rPr>
+              <w:t>9</w:t>
+            </w:r>
+            <w:r>
+              <w:rPr>
+                <w:noProof/>
+                <w:webHidden/>
+              </w:rPr>
+              <w:fldChar w:fldCharType="end"/>
+            </w:r>
+          </w:hyperlink>
+        </w:p>
+        <w:p>
+          <w:pPr>
+            <w:pStyle w:val="TM2"/>
+            <w:tabs>
+              <w:tab w:val="right" w:leader="dot" w:pos="9062"/>
+            </w:tabs>
+            <w:rPr>
+              <w:rFonts w:eastAsiaTheme="minorEastAsia"/>
+              <w:noProof/>
+              <w:lang w:eastAsia="fr-FR"/>
+            </w:rPr>
+          </w:pPr>
+          <w:hyperlink w:anchor="_Toc491018829" w:history="1">
+            <w:r>
+              <w:rPr>
+                <w:rStyle w:val="Lienhypertexte"/>
+                <w:noProof/>
+              </w:rPr>
+              <w:t>Panier</w:t>
+            </w:r>
+            <w:r>
+              <w:rPr>
+                <w:noProof/>
+                <w:webHidden/>
+              </w:rPr>
+              <w:tab/>
+            </w:r>
+            <w:r>
+              <w:rPr>
+                <w:noProof/>
+                <w:webHidden/>
+              </w:rPr>
+              <w:fldChar w:fldCharType="begin"/>
+            </w:r>
+            <w:r>
+              <w:rPr>
+                <w:noProof/>
+                <w:webHidden/>
+              </w:rPr>
+              <w:instrText xml:space="preserve"> PAGEREF _Toc491018829 \h </w:instrText>
+            </w:r>
+            <w:r>
+              <w:rPr>
+                <w:noProof/>
+                <w:webHidden/>
+              </w:rPr>
+            </w:r>
+            <w:r>
+              <w:rPr>
+                <w:noProof/>
+                <w:webHidden/>
+              </w:rPr>
+              <w:fldChar w:fldCharType="separate"/>
+            </w:r>
+            <w:r>
+              <w:rPr>
+                <w:noProof/>
+                <w:webHidden/>
+              </w:rPr>
+              <w:t>9</w:t>
+            </w:r>
+            <w:r>
+              <w:rPr>
+                <w:noProof/>
+                <w:webHidden/>
+              </w:rPr>
+              <w:fldChar w:fldCharType="end"/>
+            </w:r>
+          </w:hyperlink>
+        </w:p>
+        <w:p>
+          <w:pPr>
+            <w:pStyle w:val="TM2"/>
+            <w:tabs>
+              <w:tab w:val="right" w:leader="dot" w:pos="9062"/>
+            </w:tabs>
+            <w:rPr>
+              <w:rFonts w:eastAsiaTheme="minorEastAsia"/>
+              <w:noProof/>
+              <w:lang w:eastAsia="fr-FR"/>
+            </w:rPr>
+          </w:pPr>
+          <w:hyperlink w:anchor="_Toc491018830" w:history="1">
+            <w:r>
+              <w:rPr>
+                <w:rStyle w:val="Lienhypertexte"/>
+                <w:noProof/>
+              </w:rPr>
+              <w:t>Tableau de bord</w:t>
+            </w:r>
+            <w:r>
+              <w:rPr>
+                <w:noProof/>
+                <w:webHidden/>
+              </w:rPr>
+              <w:tab/>
+            </w:r>
+            <w:r>
+              <w:rPr>
+                <w:noProof/>
+                <w:webHidden/>
+              </w:rPr>
+              <w:fldChar w:fldCharType="begin"/>
+            </w:r>
+            <w:r>
+              <w:rPr>
+                <w:noProof/>
+                <w:webHidden/>
+              </w:rPr>
+              <w:instrText xml:space="preserve"> PAGEREF _Toc491018830 \h </w:instrText>
+            </w:r>
+            <w:r>
+              <w:rPr>
+                <w:noProof/>
+                <w:webHidden/>
+              </w:rPr>
+            </w:r>
+            <w:r>
+              <w:rPr>
+                <w:noProof/>
+                <w:webHidden/>
+              </w:rPr>
+              <w:fldChar w:fldCharType="separate"/>
+            </w:r>
+            <w:r>
+              <w:rPr>
+                <w:noProof/>
+                <w:webHidden/>
+              </w:rPr>
+              <w:t>10</w:t>
+            </w:r>
+            <w:r>
+              <w:rPr>
+                <w:noProof/>
+                <w:webHidden/>
+              </w:rPr>
+              <w:fldChar w:fldCharType="end"/>
+            </w:r>
+          </w:hyperlink>
+        </w:p>
+        <w:p>
+          <w:r>
+            <w:rPr>
+              <w:b/>
+              <w:bCs/>
+            </w:rPr>
+            <w:fldChar w:fldCharType="end"/>
+          </w:r>
+        </w:p>
+      </w:sdtContent>
+    </w:sdt>
+    <w:p/>
+    <w:p/>
+    <w:p/>
+    <w:p/>
+    <w:p/>
+    <w:p/>
+    <w:p/>
+    <w:p/>
+    <w:p/>
+    <w:p/>
+    <w:p/>
+    <w:p/>
+    <w:p/>
+    <w:p>
+      <w:bookmarkStart w:id="0" w:name="_GoBack"/>
+      <w:bookmarkEnd w:id="0"/>
+    </w:p>
+    <w:p>
+      <w:pPr>
+        <w:pStyle w:val="Titre1"/>
+        <w:numPr>
+          <w:ilvl w:val="0"/>
+          <w:numId w:val="7"/>
+        </w:numPr>
+        <w:spacing w:line="360" w:lineRule="auto"/>
+      </w:pPr>
+      <w:bookmarkStart w:id="1" w:name="_Toc491018816"/>
+      <w:r>
+        <w:lastRenderedPageBreak/>
+        <w:t>Introduction</w:t>
+      </w:r>
+      <w:bookmarkEnd w:id="1"/>
+    </w:p>
+    <w:p>
+      <w:r>
+        <w:t>Nous établirons une application ainsi qu’un site web permettant de facilité la prise de commande et le suivis de celle-ci par le client.</w:t>
+      </w:r>
+    </w:p>
+    <w:p>
+      <w:r>
+        <w:t>L’application servira pour les employés à savoir quand préparer une commande, quel est-elle et quand devra-t-elle être livré.</w:t>
+      </w:r>
+    </w:p>
+    <w:p>
+      <w:r>
+        <w:t>Le site web permettra au divers client d’accéder à la liste des pizzas/produit accessible, créer un compte, passer une commande dans la pizzeria la plus proche, puis suivre l’avancée de celle-ci depuis une page prévue à cet effet.</w:t>
+      </w:r>
+    </w:p>
+    <w:p/>
+    <w:p>
+      <w:pPr>
+        <w:pStyle w:val="Titre1"/>
+        <w:numPr>
+          <w:ilvl w:val="0"/>
+          <w:numId w:val="7"/>
+        </w:numPr>
+      </w:pPr>
+      <w:bookmarkStart w:id="2" w:name="_Toc491018817"/>
+      <w:r>
+        <w:t>Règles de gestion fonctionnelle</w:t>
+      </w:r>
+      <w:bookmarkEnd w:id="2"/>
+    </w:p>
+    <w:p>
+      <w:pPr>
+        <w:pStyle w:val="Titre2"/>
+      </w:pPr>
+      <w:bookmarkStart w:id="3" w:name="_Toc491018818"/>
+      <w:r>
+        <w:t>Client :</w:t>
+      </w:r>
+      <w:bookmarkEnd w:id="3"/>
+      <w:r>
+        <w:t xml:space="preserve"> </w:t>
+      </w:r>
+    </w:p>
+    <w:p>
+      <w:pPr>
+        <w:pStyle w:val="Paragraphedeliste"/>
+        <w:numPr>
+          <w:ilvl w:val="0"/>
+          <w:numId w:val="3"/>
+        </w:numPr>
+      </w:pPr>
+      <w:r>
+        <w:t>Le site présentera l’ensemble des produits délivré</w:t>
+      </w:r>
+      <w:r>
+        <w:t>s</w:t>
+      </w:r>
+      <w:r>
+        <w:t>, leurs disponibilités et le nombre de personnes estimé pour la portion d’une pizza.</w:t>
+      </w:r>
+    </w:p>
+    <w:p>
+      <w:pPr>
+        <w:pStyle w:val="Paragraphedeliste"/>
+        <w:numPr>
+          <w:ilvl w:val="0"/>
+          <w:numId w:val="3"/>
+        </w:numPr>
+      </w:pPr>
+      <w:r>
+        <w:t>Il permettra de localiser la pizzeria la plus proche via une page dédiée.</w:t>
+      </w:r>
+    </w:p>
+    <w:p>
+      <w:pPr>
+        <w:pStyle w:val="Paragraphedeliste"/>
+        <w:numPr>
+          <w:ilvl w:val="0"/>
+          <w:numId w:val="3"/>
+        </w:numPr>
+      </w:pPr>
+      <w:r>
+        <w:t>Il permettra de fournir diverse</w:t>
+      </w:r>
+      <w:r>
+        <w:t>s</w:t>
+      </w:r>
+      <w:r>
+        <w:t xml:space="preserve"> information</w:t>
+      </w:r>
+      <w:r>
+        <w:t>s</w:t>
+      </w:r>
+      <w:r>
+        <w:t xml:space="preserve"> tel</w:t>
+      </w:r>
+      <w:r>
+        <w:t>le</w:t>
+      </w:r>
+      <w:r>
+        <w:t xml:space="preserve"> que l’adresse d’une pizzeria et ses horaires</w:t>
+      </w:r>
+      <w:r>
+        <w:t>.</w:t>
+      </w:r>
+    </w:p>
+    <w:p>
+      <w:pPr>
+        <w:pStyle w:val="Paragraphedeliste"/>
+        <w:numPr>
+          <w:ilvl w:val="0"/>
+          <w:numId w:val="3"/>
+        </w:numPr>
+      </w:pPr>
+      <w:r>
+        <w:t>Le client pourra constituer son panier avant même d’être connecter et aura simplem</w:t>
+      </w:r>
+      <w:r>
+        <w:t>ent à se connecter pour finaliser</w:t>
+      </w:r>
+      <w:r>
+        <w:t xml:space="preserve"> la commande.</w:t>
+      </w:r>
+    </w:p>
+    <w:p>
+      <w:pPr>
+        <w:pStyle w:val="Paragraphedeliste"/>
+        <w:numPr>
+          <w:ilvl w:val="0"/>
+          <w:numId w:val="3"/>
+        </w:numPr>
+      </w:pPr>
+      <w:r>
+        <w:t>Il pourra également choisir l’heure de livraisons tant que celle-ci reste dans les horaires d’activité de l’établissement.</w:t>
+      </w:r>
+    </w:p>
+    <w:p>
+      <w:pPr>
+        <w:pStyle w:val="Paragraphedeliste"/>
+        <w:numPr>
+          <w:ilvl w:val="0"/>
+          <w:numId w:val="3"/>
+        </w:numPr>
+      </w:pPr>
+      <w:r>
+        <w:t>Le paiement pourra se faire par carte, liquide ou directement sur internet</w:t>
+      </w:r>
+      <w:r>
+        <w:t xml:space="preserve"> (Paypal)</w:t>
+      </w:r>
+    </w:p>
+    <w:p>
+      <w:pPr>
+        <w:pStyle w:val="Paragraphedeliste"/>
+        <w:numPr>
+          <w:ilvl w:val="0"/>
+          <w:numId w:val="3"/>
+        </w:numPr>
+      </w:pPr>
+      <w:r>
+        <w:t>Le client pourra donc suivre l’état de sa commande (Non traité, en préparation, en attente de livraison ou en livraison) depuis une page dédiée.</w:t>
+      </w:r>
+    </w:p>
+    <w:p>
+      <w:pPr>
+        <w:pStyle w:val="Paragraphedeliste"/>
+        <w:numPr>
+          <w:ilvl w:val="0"/>
+          <w:numId w:val="3"/>
+        </w:numPr>
+      </w:pPr>
+      <w:r>
+        <w:t>Le cli</w:t>
+      </w:r>
+      <w:r>
+        <w:t>ent aura la possibilité d’annuler</w:t>
+      </w:r>
+      <w:r>
+        <w:t xml:space="preserve"> sa commande si celle-ci n’a pas encore été préparé</w:t>
+      </w:r>
+    </w:p>
+    <w:p>
+      <w:pPr>
+        <w:pStyle w:val="Titre2"/>
+      </w:pPr>
+      <w:bookmarkStart w:id="4" w:name="_Toc491018819"/>
+      <w:r>
+        <w:t>Employés :</w:t>
+      </w:r>
+      <w:bookmarkEnd w:id="4"/>
+    </w:p>
+    <w:p>
+      <w:pPr>
+        <w:pStyle w:val="Paragraphedeliste"/>
+        <w:numPr>
+          <w:ilvl w:val="0"/>
+          <w:numId w:val="3"/>
+        </w:numPr>
+      </w:pPr>
+      <w:r>
+        <w:t>Les employés disposeront d’un tableau de bord indiquant le nombre de commande restant, les stocks en temps réel selon les commandes traités et une timeline sur laquelle les commandes seront affiché selon lors heure de livraisons demandé.</w:t>
+      </w:r>
+    </w:p>
+    <w:p>
+      <w:pPr>
+        <w:pStyle w:val="Paragraphedeliste"/>
+        <w:numPr>
+          <w:ilvl w:val="0"/>
+          <w:numId w:val="3"/>
+        </w:numPr>
+      </w:pPr>
+      <w:r>
+        <w:t>Une section destinée</w:t>
+      </w:r>
+      <w:r>
+        <w:t xml:space="preserve"> à l’affichage individuel de chaque commande sera disponible </w:t>
+      </w:r>
+      <w:r>
+        <w:t>leur</w:t>
+      </w:r>
+      <w:r>
+        <w:t xml:space="preserve"> permettant de </w:t>
+      </w:r>
+      <w:r>
+        <w:t>connaître</w:t>
+      </w:r>
+      <w:r>
+        <w:t xml:space="preserve"> le résumé de la commande, l</w:t>
+      </w:r>
+      <w:r>
+        <w:t>’état de celle-ci (payé ou non, préparé, livré ?) l’a</w:t>
+      </w:r>
+      <w:r>
+        <w:t>dresse de livraisons et l’heure</w:t>
+      </w:r>
+      <w:r>
+        <w:t xml:space="preserve"> de livraison demander.</w:t>
+      </w:r>
+    </w:p>
+    <w:p>
+      <w:pPr>
+        <w:pStyle w:val="Paragraphedeliste"/>
+        <w:numPr>
+          <w:ilvl w:val="0"/>
+          <w:numId w:val="3"/>
+        </w:numPr>
+      </w:pPr>
+      <w:r>
+        <w:t>Un menu regroupant l’ensemble des pizzas commercialisé</w:t>
+      </w:r>
+      <w:r>
+        <w:t>s</w:t>
+      </w:r>
+      <w:r>
+        <w:t xml:space="preserve"> sera disponible et indiquera en dé</w:t>
+      </w:r>
+      <w:r>
+        <w:t>tails la recette pour la réaliser</w:t>
+      </w:r>
+      <w:r>
+        <w:t>.</w:t>
+      </w:r>
+    </w:p>
+    <w:p>
+      <w:pPr>
+        <w:pStyle w:val="Paragraphedeliste"/>
+        <w:numPr>
+          <w:ilvl w:val="0"/>
+          <w:numId w:val="3"/>
+        </w:numPr>
+      </w:pPr>
+      <w:r>
+        <w:t xml:space="preserve">Les employés </w:t>
+      </w:r>
+      <w:r>
+        <w:t>pourront</w:t>
+      </w:r>
+      <w:r>
+        <w:t xml:space="preserve"> changer le statut d’une commande depuis </w:t>
+      </w:r>
+      <w:r>
+        <w:t>la section réservée</w:t>
+      </w:r>
+      <w:r>
+        <w:t xml:space="preserve"> à l’affichage individuel d’une commande via plusieurs boutons</w:t>
+      </w:r>
+    </w:p>
+    <w:p>
+      <w:pPr>
+        <w:pStyle w:val="Paragraphedeliste"/>
+        <w:numPr>
+          <w:ilvl w:val="0"/>
+          <w:numId w:val="3"/>
+        </w:numPr>
+      </w:pPr>
+      <w:r>
+        <w:t>Chaque 30sec le tableau de bord pourra faire une requête dans la base de données pour savoir s’il y a de nouvelles commandes et les affichés dans la timeline si positif.</w:t>
+      </w:r>
+    </w:p>
+    <w:p>
+      <w:pPr>
+        <w:pStyle w:val="Paragraphedeliste"/>
+        <w:numPr>
+          <w:ilvl w:val="0"/>
+          <w:numId w:val="3"/>
+        </w:numPr>
+      </w:pPr>
+      <w:r>
+        <w:t xml:space="preserve">Le livreur en charge </w:t>
+      </w:r>
+    </w:p>
+    <w:p/>
+    <w:p/>
+    <w:p/>
+    <w:p>
+      <w:pPr>
+        <w:pStyle w:val="Titre1"/>
+        <w:numPr>
+          <w:ilvl w:val="0"/>
+          <w:numId w:val="7"/>
+        </w:numPr>
+      </w:pPr>
+      <w:bookmarkStart w:id="5" w:name="_Toc491018820"/>
+      <w:r>
+        <w:lastRenderedPageBreak/>
+        <w:t>Spécification Fonctionnelle</w:t>
+      </w:r>
+      <w:bookmarkEnd w:id="5"/>
     </w:p>
     <w:p>
       <w:pPr>
         <w:pStyle w:val="Titre2"/>
         <w:jc w:val="center"/>
       </w:pPr>
-      <w:r>
-        <w:t>Accueil</w:t>
-      </w:r>
-    </w:p>
-    <w:p>
+      <w:bookmarkStart w:id="6" w:name="_Toc491018821"/>
+      <w:r>
+        <w:t>Diagramme de package</w:t>
+      </w:r>
+      <w:bookmarkEnd w:id="6"/>
+    </w:p>
+    <w:p>
+      <w:pPr>
+        <w:jc w:val="center"/>
+        <w:rPr>
+          <w:rStyle w:val="Titre2Car"/>
+        </w:rPr>
+      </w:pPr>
       <w:r>
         <w:rPr>
           <w:noProof/>
         </w:rPr>
         <w:drawing>
-          <wp:inline distT="0" distB="0" distL="0" distR="0" wp14:anchorId="04B4295C" wp14:editId="7A548E9B">
-            <wp:extent cx="5760720" cy="3567430"/>
+          <wp:inline distT="0" distB="0" distL="0" distR="0">
+            <wp:extent cx="5314950" cy="3562350"/>
             <wp:effectExtent l="0" t="0" r="0" b="0"/>
-            <wp:docPr id="2" name="Image 2"/>
+            <wp:docPr id="9" name="Image 9" descr="C:\Users\Hideki\AppData\Local\Microsoft\Windows\INetCache\Content.Word\OC Pizza.png"/>
             <wp:cNvGraphicFramePr>
               <a:graphicFrameLocks xmlns:a="http://schemas.openxmlformats.org/drawingml/2006/main" noChangeAspect="1"/>
             </wp:cNvGraphicFramePr>
@@ -424,23 +1682,36 @@
               <a:graphicData uri="http://schemas.openxmlformats.org/drawingml/2006/picture">
                 <pic:pic xmlns:pic="http://schemas.openxmlformats.org/drawingml/2006/picture">
                   <pic:nvPicPr>
-                    <pic:cNvPr id="1" name=""/>
-                    <pic:cNvPicPr/>
+                    <pic:cNvPr id="0" name="Picture 1" descr="C:\Users\Hideki\AppData\Local\Microsoft\Windows\INetCache\Content.Word\OC Pizza.png"/>
+                    <pic:cNvPicPr>
+                      <a:picLocks noChangeAspect="1" noChangeArrowheads="1"/>
+                    </pic:cNvPicPr>
                   </pic:nvPicPr>
                   <pic:blipFill>
-                    <a:blip r:embed="rId8"/>
+                    <a:blip r:embed="rId9">
+                      <a:extLst>
+                        <a:ext uri="{28A0092B-C50C-407E-A947-70E740481C1C}">
+                          <a14:useLocalDpi xmlns:a14="http://schemas.microsoft.com/office/drawing/2010/main" val="0"/>
+                        </a:ext>
+                      </a:extLst>
+                    </a:blip>
+                    <a:srcRect/>
                     <a:stretch>
                       <a:fillRect/>
                     </a:stretch>
                   </pic:blipFill>
-                  <pic:spPr>
+                  <pic:spPr bwMode="auto">
                     <a:xfrm>
                       <a:off x="0" y="0"/>
-                      <a:ext cx="5760720" cy="3567430"/>
+                      <a:ext cx="5314950" cy="3562350"/>
                     </a:xfrm>
                     <a:prstGeom prst="rect">
                       <a:avLst/>
                     </a:prstGeom>
+                    <a:noFill/>
+                    <a:ln>
+                      <a:noFill/>
+                    </a:ln>
                   </pic:spPr>
                 </pic:pic>
               </a:graphicData>
@@ -449,28 +1720,27 @@
         </w:drawing>
       </w:r>
     </w:p>
-    <w:p/>
-    <w:p/>
-    <w:p>
-      <w:pPr>
-        <w:pStyle w:val="Titre2"/>
+    <w:p>
+      <w:pPr>
         <w:jc w:val="center"/>
       </w:pPr>
-      <w:r>
-        <w:lastRenderedPageBreak/>
-        <w:t>Rechercher la pizzeria la plus proche</w:t>
-      </w:r>
-    </w:p>
-    <w:p>
+      <w:bookmarkStart w:id="7" w:name="_Toc491018822"/>
+      <w:r>
+        <w:rPr>
+          <w:rStyle w:val="Titre2Car"/>
+        </w:rPr>
+        <w:t>Diagramme de cas d’utilisation</w:t>
+      </w:r>
+      <w:bookmarkEnd w:id="7"/>
       <w:r>
         <w:rPr>
           <w:noProof/>
         </w:rPr>
         <w:drawing>
-          <wp:inline distT="0" distB="0" distL="0" distR="0" wp14:anchorId="0AE8B1DA" wp14:editId="7DADA0DF">
-            <wp:extent cx="5760720" cy="3569335"/>
-            <wp:effectExtent l="0" t="0" r="0" b="0"/>
-            <wp:docPr id="3" name="Image 3"/>
+          <wp:inline distT="0" distB="0" distL="0" distR="0">
+            <wp:extent cx="5760720" cy="4304258"/>
+            <wp:effectExtent l="0" t="0" r="0" b="1270"/>
+            <wp:docPr id="12" name="Image 12" descr="C:\Users\Hideki\AppData\Local\Microsoft\Windows\INetCache\Content.Word\OC Pizza2 (1).png"/>
             <wp:cNvGraphicFramePr>
               <a:graphicFrameLocks xmlns:a="http://schemas.openxmlformats.org/drawingml/2006/main" noChangeAspect="1"/>
             </wp:cNvGraphicFramePr>
@@ -478,23 +1748,36 @@
               <a:graphicData uri="http://schemas.openxmlformats.org/drawingml/2006/picture">
                 <pic:pic xmlns:pic="http://schemas.openxmlformats.org/drawingml/2006/picture">
                   <pic:nvPicPr>
-                    <pic:cNvPr id="1" name=""/>
-                    <pic:cNvPicPr/>
+                    <pic:cNvPr id="0" name="Picture 10" descr="C:\Users\Hideki\AppData\Local\Microsoft\Windows\INetCache\Content.Word\OC Pizza2 (1).png"/>
+                    <pic:cNvPicPr>
+                      <a:picLocks noChangeAspect="1" noChangeArrowheads="1"/>
+                    </pic:cNvPicPr>
                   </pic:nvPicPr>
                   <pic:blipFill>
-                    <a:blip r:embed="rId9"/>
+                    <a:blip r:embed="rId10">
+                      <a:extLst>
+                        <a:ext uri="{28A0092B-C50C-407E-A947-70E740481C1C}">
+                          <a14:useLocalDpi xmlns:a14="http://schemas.microsoft.com/office/drawing/2010/main" val="0"/>
+                        </a:ext>
+                      </a:extLst>
+                    </a:blip>
+                    <a:srcRect/>
                     <a:stretch>
                       <a:fillRect/>
                     </a:stretch>
                   </pic:blipFill>
-                  <pic:spPr>
+                  <pic:spPr bwMode="auto">
                     <a:xfrm>
                       <a:off x="0" y="0"/>
-                      <a:ext cx="5760720" cy="3569335"/>
+                      <a:ext cx="5760720" cy="4304258"/>
                     </a:xfrm>
                     <a:prstGeom prst="rect">
                       <a:avLst/>
                     </a:prstGeom>
+                    <a:noFill/>
+                    <a:ln>
+                      <a:noFill/>
+                    </a:ln>
                   </pic:spPr>
                 </pic:pic>
               </a:graphicData>
@@ -503,193 +1786,31 @@
         </w:drawing>
       </w:r>
     </w:p>
-    <w:p/>
     <w:p>
       <w:pPr>
         <w:pStyle w:val="Titre2"/>
         <w:jc w:val="center"/>
       </w:pPr>
-      <w:r>
-        <w:t>Menu</w:t>
-      </w:r>
-    </w:p>
-    <w:p>
-      <w:r>
-        <w:rPr>
-          <w:noProof/>
-        </w:rPr>
-        <w:drawing>
-          <wp:inline distT="0" distB="0" distL="0" distR="0" wp14:anchorId="5B84BBA6" wp14:editId="2A7E1829">
-            <wp:extent cx="5760720" cy="3567430"/>
-            <wp:effectExtent l="0" t="0" r="0" b="0"/>
-            <wp:docPr id="4" name="Image 4"/>
-            <wp:cNvGraphicFramePr>
-              <a:graphicFrameLocks xmlns:a="http://schemas.openxmlformats.org/drawingml/2006/main" noChangeAspect="1"/>
-            </wp:cNvGraphicFramePr>
-            <a:graphic xmlns:a="http://schemas.openxmlformats.org/drawingml/2006/main">
-              <a:graphicData uri="http://schemas.openxmlformats.org/drawingml/2006/picture">
-                <pic:pic xmlns:pic="http://schemas.openxmlformats.org/drawingml/2006/picture">
-                  <pic:nvPicPr>
-                    <pic:cNvPr id="1" name=""/>
-                    <pic:cNvPicPr/>
-                  </pic:nvPicPr>
-                  <pic:blipFill>
-                    <a:blip r:embed="rId10"/>
-                    <a:stretch>
-                      <a:fillRect/>
-                    </a:stretch>
-                  </pic:blipFill>
-                  <pic:spPr>
-                    <a:xfrm>
-                      <a:off x="0" y="0"/>
-                      <a:ext cx="5760720" cy="3567430"/>
-                    </a:xfrm>
-                    <a:prstGeom prst="rect">
-                      <a:avLst/>
-                    </a:prstGeom>
-                  </pic:spPr>
-                </pic:pic>
-              </a:graphicData>
-            </a:graphic>
-          </wp:inline>
-        </w:drawing>
-      </w:r>
-    </w:p>
-    <w:p/>
-    <w:p/>
-    <w:p/>
+      <w:bookmarkStart w:id="8" w:name="_Toc491018823"/>
+    </w:p>
     <w:p>
       <w:pPr>
         <w:pStyle w:val="Titre2"/>
         <w:jc w:val="center"/>
-      </w:pPr>
-      <w:r>
-        <w:lastRenderedPageBreak/>
-        <w:t>Panier</w:t>
-      </w:r>
-    </w:p>
-    <w:p>
-      <w:r>
-        <w:rPr>
-          <w:noProof/>
-        </w:rPr>
-        <w:drawing>
-          <wp:inline distT="0" distB="0" distL="0" distR="0" wp14:anchorId="3AF2D40E" wp14:editId="41685CA5">
-            <wp:extent cx="5760720" cy="3569335"/>
-            <wp:effectExtent l="0" t="0" r="0" b="0"/>
-            <wp:docPr id="5" name="Image 5"/>
-            <wp:cNvGraphicFramePr>
-              <a:graphicFrameLocks xmlns:a="http://schemas.openxmlformats.org/drawingml/2006/main" noChangeAspect="1"/>
-            </wp:cNvGraphicFramePr>
-            <a:graphic xmlns:a="http://schemas.openxmlformats.org/drawingml/2006/main">
-              <a:graphicData uri="http://schemas.openxmlformats.org/drawingml/2006/picture">
-                <pic:pic xmlns:pic="http://schemas.openxmlformats.org/drawingml/2006/picture">
-                  <pic:nvPicPr>
-                    <pic:cNvPr id="1" name=""/>
-                    <pic:cNvPicPr/>
-                  </pic:nvPicPr>
-                  <pic:blipFill>
-                    <a:blip r:embed="rId11"/>
-                    <a:stretch>
-                      <a:fillRect/>
-                    </a:stretch>
-                  </pic:blipFill>
-                  <pic:spPr>
-                    <a:xfrm>
-                      <a:off x="0" y="0"/>
-                      <a:ext cx="5760720" cy="3569335"/>
-                    </a:xfrm>
-                    <a:prstGeom prst="rect">
-                      <a:avLst/>
-                    </a:prstGeom>
-                  </pic:spPr>
-                </pic:pic>
-              </a:graphicData>
-            </a:graphic>
-          </wp:inline>
-        </w:drawing>
-      </w:r>
-    </w:p>
-    <w:p/>
-    <w:p>
-      <w:pPr>
-        <w:pStyle w:val="Titre2"/>
-        <w:jc w:val="center"/>
-      </w:pPr>
-      <w:r>
-        <w:t>Tableau de bord</w:t>
-      </w:r>
-    </w:p>
-    <w:p>
-      <w:r>
-        <w:rPr>
-          <w:noProof/>
-        </w:rPr>
-        <w:drawing>
-          <wp:inline distT="0" distB="0" distL="0" distR="0" wp14:anchorId="6D9ACD0C" wp14:editId="1E06DA28">
-            <wp:extent cx="5760720" cy="3569335"/>
-            <wp:effectExtent l="0" t="0" r="0" b="0"/>
-            <wp:docPr id="6" name="Image 6"/>
-            <wp:cNvGraphicFramePr>
-              <a:graphicFrameLocks xmlns:a="http://schemas.openxmlformats.org/drawingml/2006/main" noChangeAspect="1"/>
-            </wp:cNvGraphicFramePr>
-            <a:graphic xmlns:a="http://schemas.openxmlformats.org/drawingml/2006/main">
-              <a:graphicData uri="http://schemas.openxmlformats.org/drawingml/2006/picture">
-                <pic:pic xmlns:pic="http://schemas.openxmlformats.org/drawingml/2006/picture">
-                  <pic:nvPicPr>
-                    <pic:cNvPr id="1" name=""/>
-                    <pic:cNvPicPr/>
-                  </pic:nvPicPr>
-                  <pic:blipFill>
-                    <a:blip r:embed="rId12"/>
-                    <a:stretch>
-                      <a:fillRect/>
-                    </a:stretch>
-                  </pic:blipFill>
-                  <pic:spPr>
-                    <a:xfrm>
-                      <a:off x="0" y="0"/>
-                      <a:ext cx="5760720" cy="3569335"/>
-                    </a:xfrm>
-                    <a:prstGeom prst="rect">
-                      <a:avLst/>
-                    </a:prstGeom>
-                  </pic:spPr>
-                </pic:pic>
-              </a:graphicData>
-            </a:graphic>
-          </wp:inline>
-        </w:drawing>
-      </w:r>
-    </w:p>
-    <w:p/>
-    <w:p/>
-    <w:p/>
-    <w:p>
-      <w:pPr>
-        <w:pStyle w:val="Titre2"/>
-        <w:numPr>
-          <w:ilvl w:val="0"/>
-          <w:numId w:val="1"/>
-        </w:numPr>
-        <w:rPr>
-          <w:shd w:val="clear" w:color="auto" w:fill="FFFFFF"/>
-        </w:rPr>
       </w:pPr>
       <w:r>
         <w:rPr>
           <w:noProof/>
           <w:shd w:val="clear" w:color="auto" w:fill="FFFFFF"/>
         </w:rPr>
-        <w:lastRenderedPageBreak/>
         <w:drawing>
-          <wp:anchor distT="0" distB="0" distL="114300" distR="114300" simplePos="0" relativeHeight="251659264" behindDoc="0" locked="0" layoutInCell="1" allowOverlap="1">
+          <wp:anchor distT="0" distB="0" distL="114300" distR="114300" simplePos="0" relativeHeight="251660288" behindDoc="0" locked="0" layoutInCell="1" allowOverlap="1" wp14:anchorId="4A64379F" wp14:editId="01B6B352">
             <wp:simplePos x="0" y="0"/>
             <wp:positionH relativeFrom="margin">
-              <wp:align>center</wp:align>
+              <wp:posOffset>1383030</wp:posOffset>
             </wp:positionH>
             <wp:positionV relativeFrom="paragraph">
-              <wp:posOffset>290830</wp:posOffset>
+              <wp:posOffset>243205</wp:posOffset>
             </wp:positionV>
             <wp:extent cx="2994025" cy="8390890"/>
             <wp:effectExtent l="0" t="0" r="0" b="0"/>
@@ -708,7 +1829,7 @@
                     </pic:cNvPicPr>
                   </pic:nvPicPr>
                   <pic:blipFill>
-                    <a:blip r:embed="rId13">
+                    <a:blip r:embed="rId11">
                       <a:extLst>
                         <a:ext uri="{28A0092B-C50C-407E-A947-70E740481C1C}">
                           <a14:useLocalDpi xmlns:a14="http://schemas.microsoft.com/office/drawing/2010/main" val="0"/>
@@ -746,109 +1867,375 @@
         </w:drawing>
       </w:r>
       <w:r>
+        <w:t>Processus de prise de commande</w:t>
+      </w:r>
+      <w:bookmarkEnd w:id="8"/>
+    </w:p>
+    <w:p/>
+    <w:p>
+      <w:pPr>
+        <w:pStyle w:val="Titre2"/>
+        <w:jc w:val="center"/>
+      </w:pPr>
+      <w:bookmarkStart w:id="9" w:name="_Toc491018824"/>
+    </w:p>
+    <w:p>
+      <w:pPr>
+        <w:pStyle w:val="Titre2"/>
+        <w:jc w:val="center"/>
+      </w:pPr>
+      <w:r>
+        <w:t>Base de données</w:t>
+      </w:r>
+      <w:r>
         <w:rPr>
-          <w:shd w:val="clear" w:color="auto" w:fill="FFFFFF"/>
+          <w:noProof/>
         </w:rPr>
-        <w:t>Processus</w:t>
-      </w:r>
-      <w:r>
-        <w:rPr>
-          <w:shd w:val="clear" w:color="auto" w:fill="FFFFFF"/>
-        </w:rPr>
-        <w:t xml:space="preserve"> de prise de commande</w:t>
-      </w:r>
-    </w:p>
-    <w:p/>
-    <w:p>
-      <w:pPr>
-        <w:pStyle w:val="Titre2"/>
+        <w:drawing>
+          <wp:inline distT="0" distB="0" distL="0" distR="0" wp14:anchorId="7FD273E0">
+            <wp:extent cx="4953635" cy="3667125"/>
+            <wp:effectExtent l="0" t="0" r="0" b="9525"/>
+            <wp:docPr id="1" name="Image 1" descr="C:\Users\Hideki\AppData\Local\Microsoft\Windows\INetCache\Content.Word\Base de donnée (1).png"/>
+            <wp:cNvGraphicFramePr>
+              <a:graphicFrameLocks xmlns:a="http://schemas.openxmlformats.org/drawingml/2006/main" noChangeAspect="1"/>
+            </wp:cNvGraphicFramePr>
+            <a:graphic xmlns:a="http://schemas.openxmlformats.org/drawingml/2006/main">
+              <a:graphicData uri="http://schemas.openxmlformats.org/drawingml/2006/picture">
+                <pic:pic xmlns:pic="http://schemas.openxmlformats.org/drawingml/2006/picture">
+                  <pic:nvPicPr>
+                    <pic:cNvPr id="0" name="Picture 1" descr="C:\Users\Hideki\AppData\Local\Microsoft\Windows\INetCache\Content.Word\Base de donnée (1).png"/>
+                    <pic:cNvPicPr>
+                      <a:picLocks noChangeAspect="1" noChangeArrowheads="1"/>
+                    </pic:cNvPicPr>
+                  </pic:nvPicPr>
+                  <pic:blipFill>
+                    <a:blip r:embed="rId12">
+                      <a:extLst>
+                        <a:ext uri="{28A0092B-C50C-407E-A947-70E740481C1C}">
+                          <a14:useLocalDpi xmlns:a14="http://schemas.microsoft.com/office/drawing/2010/main" val="0"/>
+                        </a:ext>
+                      </a:extLst>
+                    </a:blip>
+                    <a:srcRect/>
+                    <a:stretch>
+                      <a:fillRect/>
+                    </a:stretch>
+                  </pic:blipFill>
+                  <pic:spPr bwMode="auto">
+                    <a:xfrm>
+                      <a:off x="0" y="0"/>
+                      <a:ext cx="4953635" cy="3667125"/>
+                    </a:xfrm>
+                    <a:prstGeom prst="rect">
+                      <a:avLst/>
+                    </a:prstGeom>
+                    <a:noFill/>
+                    <a:ln>
+                      <a:noFill/>
+                    </a:ln>
+                  </pic:spPr>
+                </pic:pic>
+              </a:graphicData>
+            </a:graphic>
+          </wp:inline>
+        </w:drawing>
+      </w:r>
+      <w:bookmarkEnd w:id="9"/>
+    </w:p>
+    <w:p/>
+    <w:p/>
+    <w:p>
+      <w:pPr>
+        <w:pStyle w:val="Titre1"/>
         <w:numPr>
           <w:ilvl w:val="0"/>
-          <w:numId w:val="1"/>
+          <w:numId w:val="7"/>
         </w:numPr>
+      </w:pPr>
+      <w:bookmarkStart w:id="10" w:name="_Toc491018825"/>
+      <w:r>
+        <w:t>Interface Utilisateur</w:t>
+      </w:r>
+      <w:bookmarkEnd w:id="10"/>
+    </w:p>
+    <w:p>
+      <w:pPr>
+        <w:pStyle w:val="Titre2"/>
+        <w:jc w:val="center"/>
+      </w:pPr>
+      <w:bookmarkStart w:id="11" w:name="_Toc491018826"/>
+      <w:r>
+        <w:t>Accueil</w:t>
+      </w:r>
+      <w:bookmarkEnd w:id="11"/>
+    </w:p>
+    <w:p>
+      <w:r>
         <w:rPr>
-          <w:shd w:val="clear" w:color="auto" w:fill="FFFFFF"/>
+          <w:noProof/>
         </w:rPr>
-      </w:pPr>
+        <w:drawing>
+          <wp:inline distT="0" distB="0" distL="0" distR="0" wp14:anchorId="04B4295C" wp14:editId="7A548E9B">
+            <wp:extent cx="5760720" cy="3567430"/>
+            <wp:effectExtent l="0" t="0" r="0" b="0"/>
+            <wp:docPr id="2" name="Image 2"/>
+            <wp:cNvGraphicFramePr>
+              <a:graphicFrameLocks xmlns:a="http://schemas.openxmlformats.org/drawingml/2006/main" noChangeAspect="1"/>
+            </wp:cNvGraphicFramePr>
+            <a:graphic xmlns:a="http://schemas.openxmlformats.org/drawingml/2006/main">
+              <a:graphicData uri="http://schemas.openxmlformats.org/drawingml/2006/picture">
+                <pic:pic xmlns:pic="http://schemas.openxmlformats.org/drawingml/2006/picture">
+                  <pic:nvPicPr>
+                    <pic:cNvPr id="1" name=""/>
+                    <pic:cNvPicPr/>
+                  </pic:nvPicPr>
+                  <pic:blipFill>
+                    <a:blip r:embed="rId13"/>
+                    <a:stretch>
+                      <a:fillRect/>
+                    </a:stretch>
+                  </pic:blipFill>
+                  <pic:spPr>
+                    <a:xfrm>
+                      <a:off x="0" y="0"/>
+                      <a:ext cx="5760720" cy="3567430"/>
+                    </a:xfrm>
+                    <a:prstGeom prst="rect">
+                      <a:avLst/>
+                    </a:prstGeom>
+                  </pic:spPr>
+                </pic:pic>
+              </a:graphicData>
+            </a:graphic>
+          </wp:inline>
+        </w:drawing>
+      </w:r>
+    </w:p>
+    <w:p/>
+    <w:p/>
+    <w:p>
+      <w:pPr>
+        <w:pStyle w:val="Titre2"/>
+        <w:jc w:val="center"/>
+      </w:pPr>
+      <w:bookmarkStart w:id="12" w:name="_Toc491018827"/>
+      <w:r>
+        <w:t>Rechercher la pizzeria la plus proche</w:t>
+      </w:r>
+      <w:bookmarkEnd w:id="12"/>
+    </w:p>
+    <w:p>
       <w:r>
         <w:rPr>
-          <w:shd w:val="clear" w:color="auto" w:fill="FFFFFF"/>
+          <w:noProof/>
         </w:rPr>
-        <w:lastRenderedPageBreak/>
-        <w:t>Choix de la solution technique</w:t>
-      </w:r>
-    </w:p>
-    <w:p>
-      <w:r>
-        <w:t xml:space="preserve">Pour répondre aux besoins de ce projet, </w:t>
-      </w:r>
-      <w:r>
-        <w:t xml:space="preserve">j’ai </w:t>
-      </w:r>
-      <w:r>
-        <w:t>choisi</w:t>
-      </w:r>
-      <w:r>
-        <w:t xml:space="preserve"> </w:t>
-      </w:r>
-      <w:r>
-        <w:t>le langage</w:t>
-      </w:r>
-      <w:r>
-        <w:t xml:space="preserve"> Python pour sa rapidité de d</w:t>
-      </w:r>
-      <w:r>
-        <w:t>éveloppement, son utilisation qui s’accroi</w:t>
-      </w:r>
-      <w:r>
-        <w:t>t</w:t>
-      </w:r>
-      <w:r>
-        <w:t xml:space="preserve"> au fil des années, sa lisibilité et ses nombreux modules permettant de traiter bon nombre de situation.</w:t>
-      </w:r>
-    </w:p>
-    <w:p>
-      <w:r>
-        <w:t>Ainsi, cumulé</w:t>
-      </w:r>
-      <w:r>
-        <w:t xml:space="preserve"> à Django qui est un F</w:t>
-      </w:r>
-      <w:r>
-        <w:t>ramework de développement web très utilisé, aillant pour avantage d’</w:t>
-      </w:r>
-      <w:r>
-        <w:t>avoir un système de Template</w:t>
-      </w:r>
-      <w:r>
-        <w:t xml:space="preserve"> très bien fait </w:t>
-      </w:r>
-      <w:r>
-        <w:t>et des performances générales excellente</w:t>
-      </w:r>
-      <w:r>
-        <w:t>s</w:t>
-      </w:r>
-      <w:bookmarkStart w:id="0" w:name="_GoBack"/>
-      <w:bookmarkEnd w:id="0"/>
-      <w:r>
-        <w:t>.</w:t>
-      </w:r>
-    </w:p>
-    <w:p>
-      <w:r>
-        <w:t xml:space="preserve"> Je choisis donc Python /</w:t>
-      </w:r>
-      <w:r>
-        <w:t xml:space="preserve"> Django comme technologie pour c</w:t>
-      </w:r>
-      <w:r>
-        <w:t xml:space="preserve">e projet. </w:t>
+        <w:drawing>
+          <wp:inline distT="0" distB="0" distL="0" distR="0" wp14:anchorId="0AE8B1DA" wp14:editId="7DADA0DF">
+            <wp:extent cx="5760720" cy="3569335"/>
+            <wp:effectExtent l="0" t="0" r="0" b="0"/>
+            <wp:docPr id="3" name="Image 3"/>
+            <wp:cNvGraphicFramePr>
+              <a:graphicFrameLocks xmlns:a="http://schemas.openxmlformats.org/drawingml/2006/main" noChangeAspect="1"/>
+            </wp:cNvGraphicFramePr>
+            <a:graphic xmlns:a="http://schemas.openxmlformats.org/drawingml/2006/main">
+              <a:graphicData uri="http://schemas.openxmlformats.org/drawingml/2006/picture">
+                <pic:pic xmlns:pic="http://schemas.openxmlformats.org/drawingml/2006/picture">
+                  <pic:nvPicPr>
+                    <pic:cNvPr id="1" name=""/>
+                    <pic:cNvPicPr/>
+                  </pic:nvPicPr>
+                  <pic:blipFill>
+                    <a:blip r:embed="rId14"/>
+                    <a:stretch>
+                      <a:fillRect/>
+                    </a:stretch>
+                  </pic:blipFill>
+                  <pic:spPr>
+                    <a:xfrm>
+                      <a:off x="0" y="0"/>
+                      <a:ext cx="5760720" cy="3569335"/>
+                    </a:xfrm>
+                    <a:prstGeom prst="rect">
+                      <a:avLst/>
+                    </a:prstGeom>
+                  </pic:spPr>
+                </pic:pic>
+              </a:graphicData>
+            </a:graphic>
+          </wp:inline>
+        </w:drawing>
+      </w:r>
+    </w:p>
+    <w:p/>
+    <w:p/>
+    <w:p>
+      <w:pPr>
+        <w:pStyle w:val="Titre2"/>
+        <w:jc w:val="center"/>
+      </w:pPr>
+      <w:bookmarkStart w:id="13" w:name="_Toc491018828"/>
+      <w:r>
+        <w:t>Menu</w:t>
+      </w:r>
+      <w:bookmarkEnd w:id="13"/>
+    </w:p>
+    <w:p>
+      <w:r>
+        <w:rPr>
+          <w:noProof/>
+        </w:rPr>
+        <w:drawing>
+          <wp:inline distT="0" distB="0" distL="0" distR="0" wp14:anchorId="5B84BBA6" wp14:editId="2A7E1829">
+            <wp:extent cx="5760720" cy="3567430"/>
+            <wp:effectExtent l="0" t="0" r="0" b="0"/>
+            <wp:docPr id="4" name="Image 4"/>
+            <wp:cNvGraphicFramePr>
+              <a:graphicFrameLocks xmlns:a="http://schemas.openxmlformats.org/drawingml/2006/main" noChangeAspect="1"/>
+            </wp:cNvGraphicFramePr>
+            <a:graphic xmlns:a="http://schemas.openxmlformats.org/drawingml/2006/main">
+              <a:graphicData uri="http://schemas.openxmlformats.org/drawingml/2006/picture">
+                <pic:pic xmlns:pic="http://schemas.openxmlformats.org/drawingml/2006/picture">
+                  <pic:nvPicPr>
+                    <pic:cNvPr id="1" name=""/>
+                    <pic:cNvPicPr/>
+                  </pic:nvPicPr>
+                  <pic:blipFill>
+                    <a:blip r:embed="rId15"/>
+                    <a:stretch>
+                      <a:fillRect/>
+                    </a:stretch>
+                  </pic:blipFill>
+                  <pic:spPr>
+                    <a:xfrm>
+                      <a:off x="0" y="0"/>
+                      <a:ext cx="5760720" cy="3567430"/>
+                    </a:xfrm>
+                    <a:prstGeom prst="rect">
+                      <a:avLst/>
+                    </a:prstGeom>
+                  </pic:spPr>
+                </pic:pic>
+              </a:graphicData>
+            </a:graphic>
+          </wp:inline>
+        </w:drawing>
+      </w:r>
+    </w:p>
+    <w:p/>
+    <w:p/>
+    <w:p>
+      <w:pPr>
+        <w:pStyle w:val="Titre2"/>
+        <w:jc w:val="center"/>
+      </w:pPr>
+      <w:bookmarkStart w:id="14" w:name="_Toc491018829"/>
+      <w:r>
+        <w:t>Panier</w:t>
+      </w:r>
+      <w:bookmarkEnd w:id="14"/>
+    </w:p>
+    <w:p>
+      <w:r>
+        <w:rPr>
+          <w:noProof/>
+        </w:rPr>
+        <w:drawing>
+          <wp:inline distT="0" distB="0" distL="0" distR="0" wp14:anchorId="3AF2D40E" wp14:editId="41685CA5">
+            <wp:extent cx="5760720" cy="3569335"/>
+            <wp:effectExtent l="0" t="0" r="0" b="0"/>
+            <wp:docPr id="5" name="Image 5"/>
+            <wp:cNvGraphicFramePr>
+              <a:graphicFrameLocks xmlns:a="http://schemas.openxmlformats.org/drawingml/2006/main" noChangeAspect="1"/>
+            </wp:cNvGraphicFramePr>
+            <a:graphic xmlns:a="http://schemas.openxmlformats.org/drawingml/2006/main">
+              <a:graphicData uri="http://schemas.openxmlformats.org/drawingml/2006/picture">
+                <pic:pic xmlns:pic="http://schemas.openxmlformats.org/drawingml/2006/picture">
+                  <pic:nvPicPr>
+                    <pic:cNvPr id="1" name=""/>
+                    <pic:cNvPicPr/>
+                  </pic:nvPicPr>
+                  <pic:blipFill>
+                    <a:blip r:embed="rId16"/>
+                    <a:stretch>
+                      <a:fillRect/>
+                    </a:stretch>
+                  </pic:blipFill>
+                  <pic:spPr>
+                    <a:xfrm>
+                      <a:off x="0" y="0"/>
+                      <a:ext cx="5760720" cy="3569335"/>
+                    </a:xfrm>
+                    <a:prstGeom prst="rect">
+                      <a:avLst/>
+                    </a:prstGeom>
+                  </pic:spPr>
+                </pic:pic>
+              </a:graphicData>
+            </a:graphic>
+          </wp:inline>
+        </w:drawing>
+      </w:r>
+    </w:p>
+    <w:p/>
+    <w:p/>
+    <w:p>
+      <w:pPr>
+        <w:pStyle w:val="Titre2"/>
+        <w:jc w:val="center"/>
+      </w:pPr>
+      <w:bookmarkStart w:id="15" w:name="_Toc491018830"/>
+      <w:r>
+        <w:t>Tableau de bord</w:t>
+      </w:r>
+      <w:bookmarkEnd w:id="15"/>
+    </w:p>
+    <w:p>
+      <w:r>
+        <w:rPr>
+          <w:noProof/>
+        </w:rPr>
+        <w:drawing>
+          <wp:inline distT="0" distB="0" distL="0" distR="0" wp14:anchorId="6D9ACD0C" wp14:editId="1E06DA28">
+            <wp:extent cx="5760720" cy="3569335"/>
+            <wp:effectExtent l="0" t="0" r="0" b="0"/>
+            <wp:docPr id="6" name="Image 6"/>
+            <wp:cNvGraphicFramePr>
+              <a:graphicFrameLocks xmlns:a="http://schemas.openxmlformats.org/drawingml/2006/main" noChangeAspect="1"/>
+            </wp:cNvGraphicFramePr>
+            <a:graphic xmlns:a="http://schemas.openxmlformats.org/drawingml/2006/main">
+              <a:graphicData uri="http://schemas.openxmlformats.org/drawingml/2006/picture">
+                <pic:pic xmlns:pic="http://schemas.openxmlformats.org/drawingml/2006/picture">
+                  <pic:nvPicPr>
+                    <pic:cNvPr id="1" name=""/>
+                    <pic:cNvPicPr/>
+                  </pic:nvPicPr>
+                  <pic:blipFill>
+                    <a:blip r:embed="rId17"/>
+                    <a:stretch>
+                      <a:fillRect/>
+                    </a:stretch>
+                  </pic:blipFill>
+                  <pic:spPr>
+                    <a:xfrm>
+                      <a:off x="0" y="0"/>
+                      <a:ext cx="5760720" cy="3569335"/>
+                    </a:xfrm>
+                    <a:prstGeom prst="rect">
+                      <a:avLst/>
+                    </a:prstGeom>
+                  </pic:spPr>
+                </pic:pic>
+              </a:graphicData>
+            </a:graphic>
+          </wp:inline>
+        </w:drawing>
       </w:r>
     </w:p>
     <w:sectPr>
+      <w:headerReference w:type="default" r:id="rId18"/>
+      <w:footerReference w:type="default" r:id="rId19"/>
       <w:pgSz w:w="11906" w:h="16838"/>
-      <w:pgMar w:top="1417" w:right="1417" w:bottom="1417" w:left="1417" w:header="708" w:footer="708" w:gutter="0"/>
+      <w:pgMar w:top="1134" w:right="1418" w:bottom="1418" w:left="1418" w:header="709" w:footer="709" w:gutter="0"/>
       <w:cols w:space="708"/>
       <w:docGrid w:linePitch="360"/>
     </w:sectPr>
@@ -881,6 +2268,177 @@
 </w:endnotes>
 </file>
 
+<file path=word/footer1.xml><?xml version="1.0" encoding="utf-8"?>
+<w:ftr xmlns:wpc="http://schemas.microsoft.com/office/word/2010/wordprocessingCanvas" xmlns:cx="http://schemas.microsoft.com/office/drawing/2014/chartex" xmlns:cx1="http://schemas.microsoft.com/office/drawing/2015/9/8/chartex" xmlns:cx2="http://schemas.microsoft.com/office/drawing/2015/10/21/chartex" xmlns:cx3="http://schemas.microsoft.com/office/drawing/2016/5/9/chartex" xmlns:cx4="http://schemas.microsoft.com/office/drawing/2016/5/10/chartex" xmlns:cx5="http://schemas.microsoft.com/office/drawing/2016/5/11/chartex" xmlns:cx6="http://schemas.microsoft.com/office/drawing/2016/5/12/chartex" xmlns:cx7="http://schemas.microsoft.com/office/drawing/2016/5/13/chartex" xmlns:cx8="http://schemas.microsoft.com/office/drawing/2016/5/14/chartex" xmlns:mc="http://schemas.openxmlformats.org/markup-compatibility/2006" xmlns:aink="http://schemas.microsoft.com/office/drawing/2016/ink" xmlns:am3d="http://schemas.microsoft.com/office/drawing/2017/model3d" xmlns:o="urn:schemas-microsoft-com:office:office" xmlns:r="http://schemas.openxmlformats.org/officeDocument/2006/relationships" xmlns:m="http://schemas.openxmlformats.org/officeDocument/2006/math" xmlns:v="urn:schemas-microsoft-com:vml" xmlns:wp14="http://schemas.microsoft.com/office/word/2010/wordprocessingDrawing" xmlns:wp="http://schemas.openxmlformats.org/drawingml/2006/wordprocessingDrawing" xmlns:w10="urn:schemas-microsoft-com:office:word" xmlns:w="http://schemas.openxmlformats.org/wordprocessingml/2006/main" xmlns:w14="http://schemas.microsoft.com/office/word/2010/wordml" xmlns:w15="http://schemas.microsoft.com/office/word/2012/wordml" xmlns:w16cid="http://schemas.microsoft.com/office/word/2016/wordml/cid" xmlns:w16se="http://schemas.microsoft.com/office/word/2015/wordml/symex" xmlns:wpg="http://schemas.microsoft.com/office/word/2010/wordprocessingGroup" xmlns:wpi="http://schemas.microsoft.com/office/word/2010/wordprocessingInk" xmlns:wne="http://schemas.microsoft.com/office/word/2006/wordml" xmlns:wps="http://schemas.microsoft.com/office/word/2010/wordprocessingShape" mc:Ignorable="w14 w15 w16se w16cid wp14">
+  <w:p>
+    <w:pPr>
+      <w:pStyle w:val="Pieddepage"/>
+      <w:rPr>
+        <w:b/>
+      </w:rPr>
+    </w:pPr>
+    <w:r>
+      <w:t>Version :</w:t>
+    </w:r>
+    <w:r>
+      <w:t xml:space="preserve"> </w:t>
+    </w:r>
+    <w:r>
+      <w:rPr>
+        <w:b/>
+      </w:rPr>
+      <w:t>1.0</w:t>
+    </w:r>
+    <w:r>
+      <w:tab/>
+    </w:r>
+    <w:r>
+      <w:tab/>
+    </w:r>
+    <w:r>
+      <w:t>19 Juillet 2017</w:t>
+    </w:r>
+  </w:p>
+  <w:p>
+    <w:pPr>
+      <w:pStyle w:val="Pieddepage"/>
+      <w:rPr>
+        <w:b/>
+      </w:rPr>
+    </w:pPr>
+    <w:r>
+      <w:t>Auteu</w:t>
+    </w:r>
+    <w:r>
+      <w:t>r</w:t>
+    </w:r>
+    <w:r>
+      <w:rPr>
+        <w:b/>
+      </w:rPr>
+      <w:t> </w:t>
+    </w:r>
+    <w:r>
+      <w:t>:</w:t>
+    </w:r>
+    <w:r>
+      <w:t xml:space="preserve"> Kilian Florin</w:t>
+    </w:r>
+    <w:r>
+      <w:rPr>
+        <w:b/>
+      </w:rPr>
+      <w:tab/>
+    </w:r>
+    <w:r>
+      <w:rPr>
+        <w:b/>
+      </w:rPr>
+      <w:tab/>
+    </w:r>
+    <w:r>
+      <w:t>Page</w:t>
+    </w:r>
+    <w:r>
+      <w:rPr>
+        <w:b/>
+      </w:rPr>
+      <w:t xml:space="preserve"> </w:t>
+    </w:r>
+    <w:r>
+      <w:rPr>
+        <w:b/>
+        <w:bCs/>
+      </w:rPr>
+      <w:fldChar w:fldCharType="begin"/>
+    </w:r>
+    <w:r>
+      <w:rPr>
+        <w:b/>
+        <w:bCs/>
+      </w:rPr>
+      <w:instrText>PAGE  \* Arabic  \* MERGEFORMAT</w:instrText>
+    </w:r>
+    <w:r>
+      <w:rPr>
+        <w:b/>
+        <w:bCs/>
+      </w:rPr>
+      <w:fldChar w:fldCharType="separate"/>
+    </w:r>
+    <w:r>
+      <w:rPr>
+        <w:b/>
+        <w:bCs/>
+        <w:noProof/>
+      </w:rPr>
+      <w:t>8</w:t>
+    </w:r>
+    <w:r>
+      <w:rPr>
+        <w:b/>
+        <w:bCs/>
+      </w:rPr>
+      <w:fldChar w:fldCharType="end"/>
+    </w:r>
+    <w:r>
+      <w:rPr>
+        <w:b/>
+      </w:rPr>
+      <w:t xml:space="preserve"> </w:t>
+    </w:r>
+    <w:r>
+      <w:rPr>
+        <w:b/>
+      </w:rPr>
+      <w:t>/</w:t>
+    </w:r>
+    <w:r>
+      <w:rPr>
+        <w:b/>
+      </w:rPr>
+      <w:t xml:space="preserve"> </w:t>
+    </w:r>
+    <w:r>
+      <w:rPr>
+        <w:b/>
+        <w:bCs/>
+      </w:rPr>
+      <w:fldChar w:fldCharType="begin"/>
+    </w:r>
+    <w:r>
+      <w:rPr>
+        <w:b/>
+        <w:bCs/>
+      </w:rPr>
+      <w:instrText>NUMPAGES  \* Arabic  \* MERGEFORMAT</w:instrText>
+    </w:r>
+    <w:r>
+      <w:rPr>
+        <w:b/>
+        <w:bCs/>
+      </w:rPr>
+      <w:fldChar w:fldCharType="separate"/>
+    </w:r>
+    <w:r>
+      <w:rPr>
+        <w:b/>
+        <w:bCs/>
+        <w:noProof/>
+      </w:rPr>
+      <w:t>8</w:t>
+    </w:r>
+    <w:r>
+      <w:rPr>
+        <w:b/>
+        <w:bCs/>
+      </w:rPr>
+      <w:fldChar w:fldCharType="end"/>
+    </w:r>
+  </w:p>
+</w:ftr>
+</file>
+
 <file path=word/footnotes.xml><?xml version="1.0" encoding="utf-8"?>
 <w:footnotes xmlns:wpc="http://schemas.microsoft.com/office/word/2010/wordprocessingCanvas" xmlns:cx="http://schemas.microsoft.com/office/drawing/2014/chartex" xmlns:cx1="http://schemas.microsoft.com/office/drawing/2015/9/8/chartex" xmlns:cx2="http://schemas.microsoft.com/office/drawing/2015/10/21/chartex" xmlns:cx3="http://schemas.microsoft.com/office/drawing/2016/5/9/chartex" xmlns:cx4="http://schemas.microsoft.com/office/drawing/2016/5/10/chartex" xmlns:cx5="http://schemas.microsoft.com/office/drawing/2016/5/11/chartex" xmlns:cx6="http://schemas.microsoft.com/office/drawing/2016/5/12/chartex" xmlns:cx7="http://schemas.microsoft.com/office/drawing/2016/5/13/chartex" xmlns:cx8="http://schemas.microsoft.com/office/drawing/2016/5/14/chartex" xmlns:mc="http://schemas.openxmlformats.org/markup-compatibility/2006" xmlns:aink="http://schemas.microsoft.com/office/drawing/2016/ink" xmlns:am3d="http://schemas.microsoft.com/office/drawing/2017/model3d" xmlns:o="urn:schemas-microsoft-com:office:office" xmlns:r="http://schemas.openxmlformats.org/officeDocument/2006/relationships" xmlns:m="http://schemas.openxmlformats.org/officeDocument/2006/math" xmlns:v="urn:schemas-microsoft-com:vml" xmlns:wp14="http://schemas.microsoft.com/office/word/2010/wordprocessingDrawing" xmlns:wp="http://schemas.openxmlformats.org/drawingml/2006/wordprocessingDrawing" xmlns:w10="urn:schemas-microsoft-com:office:word" xmlns:w="http://schemas.openxmlformats.org/wordprocessingml/2006/main" xmlns:w14="http://schemas.microsoft.com/office/word/2010/wordml" xmlns:w15="http://schemas.microsoft.com/office/word/2012/wordml" xmlns:w16cid="http://schemas.microsoft.com/office/word/2016/wordml/cid" xmlns:w16se="http://schemas.microsoft.com/office/word/2015/wordml/symex" xmlns:wpg="http://schemas.microsoft.com/office/word/2010/wordprocessingGroup" xmlns:wpi="http://schemas.microsoft.com/office/word/2010/wordprocessingInk" xmlns:wne="http://schemas.microsoft.com/office/word/2006/wordml" xmlns:wps="http://schemas.microsoft.com/office/word/2010/wordprocessingShape" mc:Ignorable="w14 w15 w16se w16cid wp14">
   <w:footnote w:type="separator" w:id="-1">
@@ -904,11 +2462,183 @@
     </w:p>
   </w:footnote>
 </w:footnotes>
+</file>
+
+<file path=word/header1.xml><?xml version="1.0" encoding="utf-8"?>
+<w:hdr xmlns:wpc="http://schemas.microsoft.com/office/word/2010/wordprocessingCanvas" xmlns:cx="http://schemas.microsoft.com/office/drawing/2014/chartex" xmlns:cx1="http://schemas.microsoft.com/office/drawing/2015/9/8/chartex" xmlns:cx2="http://schemas.microsoft.com/office/drawing/2015/10/21/chartex" xmlns:cx3="http://schemas.microsoft.com/office/drawing/2016/5/9/chartex" xmlns:cx4="http://schemas.microsoft.com/office/drawing/2016/5/10/chartex" xmlns:cx5="http://schemas.microsoft.com/office/drawing/2016/5/11/chartex" xmlns:cx6="http://schemas.microsoft.com/office/drawing/2016/5/12/chartex" xmlns:cx7="http://schemas.microsoft.com/office/drawing/2016/5/13/chartex" xmlns:cx8="http://schemas.microsoft.com/office/drawing/2016/5/14/chartex" xmlns:mc="http://schemas.openxmlformats.org/markup-compatibility/2006" xmlns:aink="http://schemas.microsoft.com/office/drawing/2016/ink" xmlns:am3d="http://schemas.microsoft.com/office/drawing/2017/model3d" xmlns:o="urn:schemas-microsoft-com:office:office" xmlns:r="http://schemas.openxmlformats.org/officeDocument/2006/relationships" xmlns:m="http://schemas.openxmlformats.org/officeDocument/2006/math" xmlns:v="urn:schemas-microsoft-com:vml" xmlns:wp14="http://schemas.microsoft.com/office/word/2010/wordprocessingDrawing" xmlns:wp="http://schemas.openxmlformats.org/drawingml/2006/wordprocessingDrawing" xmlns:w10="urn:schemas-microsoft-com:office:word" xmlns:w="http://schemas.openxmlformats.org/wordprocessingml/2006/main" xmlns:w14="http://schemas.microsoft.com/office/word/2010/wordml" xmlns:w15="http://schemas.microsoft.com/office/word/2012/wordml" xmlns:w16cid="http://schemas.microsoft.com/office/word/2016/wordml/cid" xmlns:w16se="http://schemas.microsoft.com/office/word/2015/wordml/symex" xmlns:wpg="http://schemas.microsoft.com/office/word/2010/wordprocessingGroup" xmlns:wpi="http://schemas.microsoft.com/office/word/2010/wordprocessingInk" xmlns:wne="http://schemas.microsoft.com/office/word/2006/wordml" xmlns:wps="http://schemas.microsoft.com/office/word/2010/wordprocessingShape" mc:Ignorable="w14 w15 w16se w16cid wp14">
+  <w:p>
+    <w:pPr>
+      <w:pStyle w:val="En-tte"/>
+    </w:pPr>
+    <w:r>
+      <w:rPr>
+        <w:noProof/>
+      </w:rPr>
+      <w:drawing>
+        <wp:anchor distT="0" distB="0" distL="114300" distR="114300" simplePos="0" relativeHeight="251658240" behindDoc="0" locked="0" layoutInCell="1" allowOverlap="1" wp14:anchorId="6AA94C70">
+          <wp:simplePos x="0" y="0"/>
+          <wp:positionH relativeFrom="margin">
+            <wp:posOffset>2423795</wp:posOffset>
+          </wp:positionH>
+          <wp:positionV relativeFrom="paragraph">
+            <wp:posOffset>-402590</wp:posOffset>
+          </wp:positionV>
+          <wp:extent cx="814070" cy="514350"/>
+          <wp:effectExtent l="0" t="0" r="5080" b="0"/>
+          <wp:wrapSquare wrapText="bothSides"/>
+          <wp:docPr id="55" name="Image 55" descr="https://oc-upload.imgix.net/prod/partners/img/logo_logo-oc.png"/>
+          <wp:cNvGraphicFramePr>
+            <a:graphicFrameLocks xmlns:a="http://schemas.openxmlformats.org/drawingml/2006/main" noChangeAspect="1"/>
+          </wp:cNvGraphicFramePr>
+          <a:graphic xmlns:a="http://schemas.openxmlformats.org/drawingml/2006/main">
+            <a:graphicData uri="http://schemas.openxmlformats.org/drawingml/2006/picture">
+              <pic:pic xmlns:pic="http://schemas.openxmlformats.org/drawingml/2006/picture">
+                <pic:nvPicPr>
+                  <pic:cNvPr id="0" name="Picture 1" descr="https://oc-upload.imgix.net/prod/partners/img/logo_logo-oc.png"/>
+                  <pic:cNvPicPr>
+                    <a:picLocks noChangeAspect="1" noChangeArrowheads="1"/>
+                  </pic:cNvPicPr>
+                </pic:nvPicPr>
+                <pic:blipFill>
+                  <a:blip r:embed="rId1">
+                    <a:extLst>
+                      <a:ext uri="{28A0092B-C50C-407E-A947-70E740481C1C}">
+                        <a14:useLocalDpi xmlns:a14="http://schemas.microsoft.com/office/drawing/2010/main" val="0"/>
+                      </a:ext>
+                    </a:extLst>
+                  </a:blip>
+                  <a:srcRect/>
+                  <a:stretch>
+                    <a:fillRect/>
+                  </a:stretch>
+                </pic:blipFill>
+                <pic:spPr bwMode="auto">
+                  <a:xfrm>
+                    <a:off x="0" y="0"/>
+                    <a:ext cx="814070" cy="514350"/>
+                  </a:xfrm>
+                  <a:prstGeom prst="rect">
+                    <a:avLst/>
+                  </a:prstGeom>
+                  <a:noFill/>
+                  <a:ln>
+                    <a:noFill/>
+                  </a:ln>
+                </pic:spPr>
+              </pic:pic>
+            </a:graphicData>
+          </a:graphic>
+          <wp14:sizeRelH relativeFrom="margin">
+            <wp14:pctWidth>0</wp14:pctWidth>
+          </wp14:sizeRelH>
+          <wp14:sizeRelV relativeFrom="margin">
+            <wp14:pctHeight>0</wp14:pctHeight>
+          </wp14:sizeRelV>
+        </wp:anchor>
+      </w:drawing>
+    </w:r>
+    <w:r>
+      <w:tab/>
+    </w:r>
+    <w:r>
+      <w:tab/>
+    </w:r>
+  </w:p>
+</w:hdr>
 </file>
 
 <file path=word/numbering.xml><?xml version="1.0" encoding="utf-8"?>
 <w:numbering xmlns:wpc="http://schemas.microsoft.com/office/word/2010/wordprocessingCanvas" xmlns:cx="http://schemas.microsoft.com/office/drawing/2014/chartex" xmlns:cx1="http://schemas.microsoft.com/office/drawing/2015/9/8/chartex" xmlns:cx2="http://schemas.microsoft.com/office/drawing/2015/10/21/chartex" xmlns:cx3="http://schemas.microsoft.com/office/drawing/2016/5/9/chartex" xmlns:cx4="http://schemas.microsoft.com/office/drawing/2016/5/10/chartex" xmlns:cx5="http://schemas.microsoft.com/office/drawing/2016/5/11/chartex" xmlns:cx6="http://schemas.microsoft.com/office/drawing/2016/5/12/chartex" xmlns:cx7="http://schemas.microsoft.com/office/drawing/2016/5/13/chartex" xmlns:cx8="http://schemas.microsoft.com/office/drawing/2016/5/14/chartex" xmlns:mc="http://schemas.openxmlformats.org/markup-compatibility/2006" xmlns:aink="http://schemas.microsoft.com/office/drawing/2016/ink" xmlns:am3d="http://schemas.microsoft.com/office/drawing/2017/model3d" xmlns:o="urn:schemas-microsoft-com:office:office" xmlns:r="http://schemas.openxmlformats.org/officeDocument/2006/relationships" xmlns:m="http://schemas.openxmlformats.org/officeDocument/2006/math" xmlns:v="urn:schemas-microsoft-com:vml" xmlns:wp14="http://schemas.microsoft.com/office/word/2010/wordprocessingDrawing" xmlns:wp="http://schemas.openxmlformats.org/drawingml/2006/wordprocessingDrawing" xmlns:w10="urn:schemas-microsoft-com:office:word" xmlns:w="http://schemas.openxmlformats.org/wordprocessingml/2006/main" xmlns:w14="http://schemas.microsoft.com/office/word/2010/wordml" xmlns:w15="http://schemas.microsoft.com/office/word/2012/wordml" xmlns:w16cid="http://schemas.microsoft.com/office/word/2016/wordml/cid" xmlns:w16se="http://schemas.microsoft.com/office/word/2015/wordml/symex" xmlns:wpg="http://schemas.microsoft.com/office/word/2010/wordprocessingGroup" xmlns:wpi="http://schemas.microsoft.com/office/word/2010/wordprocessingInk" xmlns:wne="http://schemas.microsoft.com/office/word/2006/wordml" xmlns:wps="http://schemas.microsoft.com/office/word/2010/wordprocessingShape" mc:Ignorable="w14 w15 w16se w16cid wp14">
   <w:abstractNum w:abstractNumId="0" w15:restartNumberingAfterBreak="0">
+    <w:nsid w:val="1A8A6498"/>
+    <w:multiLevelType w:val="hybridMultilevel"/>
+    <w:tmpl w:val="EF844F06"/>
+    <w:lvl w:ilvl="0" w:tplc="5CD8372C">
+      <w:start w:val="1"/>
+      <w:numFmt w:val="upperRoman"/>
+      <w:lvlText w:val="%1)"/>
+      <w:lvlJc w:val="left"/>
+      <w:pPr>
+        <w:ind w:left="1080" w:hanging="720"/>
+      </w:pPr>
+      <w:rPr>
+        <w:rFonts w:hint="default"/>
+      </w:rPr>
+    </w:lvl>
+    <w:lvl w:ilvl="1" w:tplc="040C0019" w:tentative="1">
+      <w:start w:val="1"/>
+      <w:numFmt w:val="lowerLetter"/>
+      <w:lvlText w:val="%2."/>
+      <w:lvlJc w:val="left"/>
+      <w:pPr>
+        <w:ind w:left="1440" w:hanging="360"/>
+      </w:pPr>
+    </w:lvl>
+    <w:lvl w:ilvl="2" w:tplc="040C001B" w:tentative="1">
+      <w:start w:val="1"/>
+      <w:numFmt w:val="lowerRoman"/>
+      <w:lvlText w:val="%3."/>
+      <w:lvlJc w:val="right"/>
+      <w:pPr>
+        <w:ind w:left="2160" w:hanging="180"/>
+      </w:pPr>
+    </w:lvl>
+    <w:lvl w:ilvl="3" w:tplc="040C000F" w:tentative="1">
+      <w:start w:val="1"/>
+      <w:numFmt w:val="decimal"/>
+      <w:lvlText w:val="%4."/>
+      <w:lvlJc w:val="left"/>
+      <w:pPr>
+        <w:ind w:left="2880" w:hanging="360"/>
+      </w:pPr>
+    </w:lvl>
+    <w:lvl w:ilvl="4" w:tplc="040C0019" w:tentative="1">
+      <w:start w:val="1"/>
+      <w:numFmt w:val="lowerLetter"/>
+      <w:lvlText w:val="%5."/>
+      <w:lvlJc w:val="left"/>
+      <w:pPr>
+        <w:ind w:left="3600" w:hanging="360"/>
+      </w:pPr>
+    </w:lvl>
+    <w:lvl w:ilvl="5" w:tplc="040C001B" w:tentative="1">
+      <w:start w:val="1"/>
+      <w:numFmt w:val="lowerRoman"/>
+      <w:lvlText w:val="%6."/>
+      <w:lvlJc w:val="right"/>
+      <w:pPr>
+        <w:ind w:left="4320" w:hanging="180"/>
+      </w:pPr>
+    </w:lvl>
+    <w:lvl w:ilvl="6" w:tplc="040C000F" w:tentative="1">
+      <w:start w:val="1"/>
+      <w:numFmt w:val="decimal"/>
+      <w:lvlText w:val="%7."/>
+      <w:lvlJc w:val="left"/>
+      <w:pPr>
+        <w:ind w:left="5040" w:hanging="360"/>
+      </w:pPr>
+    </w:lvl>
+    <w:lvl w:ilvl="7" w:tplc="040C0019" w:tentative="1">
+      <w:start w:val="1"/>
+      <w:numFmt w:val="lowerLetter"/>
+      <w:lvlText w:val="%8."/>
+      <w:lvlJc w:val="left"/>
+      <w:pPr>
+        <w:ind w:left="5760" w:hanging="360"/>
+      </w:pPr>
+    </w:lvl>
+    <w:lvl w:ilvl="8" w:tplc="040C001B" w:tentative="1">
+      <w:start w:val="1"/>
+      <w:numFmt w:val="lowerRoman"/>
+      <w:lvlText w:val="%9."/>
+      <w:lvlJc w:val="right"/>
+      <w:pPr>
+        <w:ind w:left="6480" w:hanging="180"/>
+      </w:pPr>
+    </w:lvl>
+  </w:abstractNum>
+  <w:abstractNum w:abstractNumId="1" w15:restartNumberingAfterBreak="0">
     <w:nsid w:val="3B7E1115"/>
     <w:multiLevelType w:val="hybridMultilevel"/>
     <w:tmpl w:val="A0BCDC4C"/>
@@ -997,7 +2727,7 @@
       </w:pPr>
     </w:lvl>
   </w:abstractNum>
-  <w:abstractNum w:abstractNumId="1" w15:restartNumberingAfterBreak="0">
+  <w:abstractNum w:abstractNumId="2" w15:restartNumberingAfterBreak="0">
     <w:nsid w:val="40106A83"/>
     <w:multiLevelType w:val="hybridMultilevel"/>
     <w:tmpl w:val="E07EDD48"/>
@@ -1086,7 +2816,7 @@
       </w:pPr>
     </w:lvl>
   </w:abstractNum>
-  <w:abstractNum w:abstractNumId="2" w15:restartNumberingAfterBreak="0">
+  <w:abstractNum w:abstractNumId="3" w15:restartNumberingAfterBreak="0">
     <w:nsid w:val="4A0576CE"/>
     <w:multiLevelType w:val="multilevel"/>
     <w:tmpl w:val="04EAC38C"/>
@@ -1235,7 +2965,7 @@
       </w:rPr>
     </w:lvl>
   </w:abstractNum>
-  <w:abstractNum w:abstractNumId="3" w15:restartNumberingAfterBreak="0">
+  <w:abstractNum w:abstractNumId="4" w15:restartNumberingAfterBreak="0">
     <w:nsid w:val="551E1F11"/>
     <w:multiLevelType w:val="hybridMultilevel"/>
     <w:tmpl w:val="19C4F528"/>
@@ -1324,7 +3054,7 @@
       </w:pPr>
     </w:lvl>
   </w:abstractNum>
-  <w:abstractNum w:abstractNumId="4" w15:restartNumberingAfterBreak="0">
+  <w:abstractNum w:abstractNumId="5" w15:restartNumberingAfterBreak="0">
     <w:nsid w:val="681C3C9A"/>
     <w:multiLevelType w:val="hybridMultilevel"/>
     <w:tmpl w:val="203E3EAE"/>
@@ -1436,7 +3166,7 @@
       </w:rPr>
     </w:lvl>
   </w:abstractNum>
-  <w:abstractNum w:abstractNumId="5" w15:restartNumberingAfterBreak="0">
+  <w:abstractNum w:abstractNumId="6" w15:restartNumberingAfterBreak="0">
     <w:nsid w:val="6A4B1352"/>
     <w:multiLevelType w:val="hybridMultilevel"/>
     <w:tmpl w:val="E2E87836"/>
@@ -1526,22 +3256,25 @@
     </w:lvl>
   </w:abstractNum>
   <w:num w:numId="1">
+    <w:abstractNumId w:val="4"/>
+  </w:num>
+  <w:num w:numId="2">
     <w:abstractNumId w:val="3"/>
   </w:num>
-  <w:num w:numId="2">
+  <w:num w:numId="3">
+    <w:abstractNumId w:val="5"/>
+  </w:num>
+  <w:num w:numId="4">
+    <w:abstractNumId w:val="6"/>
+  </w:num>
+  <w:num w:numId="5">
+    <w:abstractNumId w:val="1"/>
+  </w:num>
+  <w:num w:numId="6">
     <w:abstractNumId w:val="2"/>
   </w:num>
-  <w:num w:numId="3">
-    <w:abstractNumId w:val="4"/>
-  </w:num>
-  <w:num w:numId="4">
-    <w:abstractNumId w:val="5"/>
-  </w:num>
-  <w:num w:numId="5">
+  <w:num w:numId="7">
     <w:abstractNumId w:val="0"/>
-  </w:num>
-  <w:num w:numId="6">
-    <w:abstractNumId w:val="1"/>
   </w:num>
 </w:numbering>
 </file>
@@ -2034,7 +3767,6 @@
   <w:style w:type="character" w:default="1" w:styleId="Policepardfaut">
     <w:name w:val="Default Paragraph Font"/>
     <w:uiPriority w:val="1"/>
-    <w:semiHidden/>
     <w:unhideWhenUsed/>
   </w:style>
   <w:style w:type="table" w:default="1" w:styleId="TableauNormal">
@@ -2164,6 +3896,87 @@
     <w:link w:val="Pieddepage"/>
     <w:uiPriority w:val="99"/>
     <w:rsid w:val="00B6156E"/>
+  </w:style>
+  <w:style w:type="paragraph" w:styleId="En-ttedetabledesmatires">
+    <w:name w:val="TOC Heading"/>
+    <w:basedOn w:val="Titre1"/>
+    <w:next w:val="Normal"/>
+    <w:uiPriority w:val="39"/>
+    <w:unhideWhenUsed/>
+    <w:qFormat/>
+    <w:rsid w:val="00345A74"/>
+    <w:pPr>
+      <w:outlineLvl w:val="9"/>
+    </w:pPr>
+    <w:rPr>
+      <w:lang w:eastAsia="fr-FR"/>
+    </w:rPr>
+  </w:style>
+  <w:style w:type="paragraph" w:styleId="TM1">
+    <w:name w:val="toc 1"/>
+    <w:basedOn w:val="Normal"/>
+    <w:next w:val="Normal"/>
+    <w:autoRedefine/>
+    <w:uiPriority w:val="39"/>
+    <w:unhideWhenUsed/>
+    <w:rsid w:val="00345A74"/>
+    <w:pPr>
+      <w:spacing w:after="100"/>
+    </w:pPr>
+  </w:style>
+  <w:style w:type="paragraph" w:styleId="TM2">
+    <w:name w:val="toc 2"/>
+    <w:basedOn w:val="Normal"/>
+    <w:next w:val="Normal"/>
+    <w:autoRedefine/>
+    <w:uiPriority w:val="39"/>
+    <w:unhideWhenUsed/>
+    <w:rsid w:val="00345A74"/>
+    <w:pPr>
+      <w:spacing w:after="100"/>
+      <w:ind w:left="220"/>
+    </w:pPr>
+  </w:style>
+  <w:style w:type="paragraph" w:styleId="TM3">
+    <w:name w:val="toc 3"/>
+    <w:basedOn w:val="Normal"/>
+    <w:next w:val="Normal"/>
+    <w:autoRedefine/>
+    <w:uiPriority w:val="39"/>
+    <w:unhideWhenUsed/>
+    <w:rsid w:val="00345A74"/>
+    <w:pPr>
+      <w:spacing w:after="100"/>
+      <w:ind w:left="440"/>
+    </w:pPr>
+  </w:style>
+  <w:style w:type="character" w:styleId="Lienhypertexte">
+    <w:name w:val="Hyperlink"/>
+    <w:basedOn w:val="Policepardfaut"/>
+    <w:uiPriority w:val="99"/>
+    <w:unhideWhenUsed/>
+    <w:rsid w:val="00345A74"/>
+    <w:rPr>
+      <w:color w:val="0563C1" w:themeColor="hyperlink"/>
+      <w:u w:val="single"/>
+    </w:rPr>
+  </w:style>
+  <w:style w:type="paragraph" w:styleId="Sansinterligne">
+    <w:name w:val="No Spacing"/>
+    <w:link w:val="SansinterligneCar"/>
+    <w:uiPriority w:val="1"/>
+    <w:qFormat/>
+    <w:rsid w:val="00345A74"/>
+    <w:pPr>
+      <w:spacing w:after="0" w:line="240" w:lineRule="auto"/>
+    </w:pPr>
+  </w:style>
+  <w:style w:type="character" w:customStyle="1" w:styleId="SansinterligneCar">
+    <w:name w:val="Sans interligne Car"/>
+    <w:basedOn w:val="Policepardfaut"/>
+    <w:link w:val="Sansinterligne"/>
+    <w:uiPriority w:val="1"/>
+    <w:rsid w:val="00DD1F4A"/>
   </w:style>
 </w:styles>
 </file>
@@ -2427,4 +4240,16 @@
     </a:ext>
   </a:extLst>
 </a:theme>
+</file>
+
+<file path=customXml/item1.xml><?xml version="1.0" encoding="utf-8"?>
+<b:Sources xmlns:b="http://schemas.openxmlformats.org/officeDocument/2006/bibliography" xmlns="http://schemas.openxmlformats.org/officeDocument/2006/bibliography" SelectedStyle="\APASixthEditionOfficeOnline.xsl" StyleName="APA" Version="6"/>
+</file>
+
+<file path=customXml/itemProps1.xml><?xml version="1.0" encoding="utf-8"?>
+<ds:datastoreItem xmlns:ds="http://schemas.openxmlformats.org/officeDocument/2006/customXml" ds:itemID="{5295E77F-8554-49C8-9E7C-DFA13CE960BC}">
+  <ds:schemaRefs>
+    <ds:schemaRef ds:uri="http://schemas.openxmlformats.org/officeDocument/2006/bibliography"/>
+  </ds:schemaRefs>
+</ds:datastoreItem>
 </file>
</xml_diff>